<commit_message>
Added chapter 8,9 and 10
</commit_message>
<xml_diff>
--- a/RecommenderSystems/Project-Report/SpringboardCapstoneProject-Recommender-For-MovielensDataset.docx
+++ b/RecommenderSystems/Project-Report/SpringboardCapstoneProject-Recommender-For-MovielensDataset.docx
@@ -23,7 +23,7 @@
       <w:r>
         <w:fldChar w:fldCharType="separate"/>
       </w:r>
-      <w:hyperlink w:anchor="_Toc469347702" w:history="1">
+      <w:hyperlink w:anchor="_Toc469435088" w:history="1">
         <w:r>
           <w:rPr>
             <w:rStyle w:val="Hyperlink"/>
@@ -65,7 +65,7 @@
             <w:noProof/>
             <w:webHidden/>
           </w:rPr>
-          <w:instrText xml:space="preserve"> PAGEREF _Toc469347702 \h </w:instrText>
+          <w:instrText xml:space="preserve"> PAGEREF _Toc469435088 \h </w:instrText>
         </w:r>
         <w:r>
           <w:rPr>
@@ -108,7 +108,7 @@
           <w:lang w:eastAsia="en-US"/>
         </w:rPr>
       </w:pPr>
-      <w:hyperlink w:anchor="_Toc469347703" w:history="1">
+      <w:hyperlink w:anchor="_Toc469435089" w:history="1">
         <w:r>
           <w:rPr>
             <w:rStyle w:val="Hyperlink"/>
@@ -151,7 +151,7 @@
             <w:noProof/>
             <w:webHidden/>
           </w:rPr>
-          <w:instrText xml:space="preserve"> PAGEREF _Toc469347703 \h </w:instrText>
+          <w:instrText xml:space="preserve"> PAGEREF _Toc469435089 \h </w:instrText>
         </w:r>
         <w:r>
           <w:rPr>
@@ -194,7 +194,7 @@
           <w:lang w:eastAsia="en-US"/>
         </w:rPr>
       </w:pPr>
-      <w:hyperlink w:anchor="_Toc469347704" w:history="1">
+      <w:hyperlink w:anchor="_Toc469435090" w:history="1">
         <w:r>
           <w:rPr>
             <w:rStyle w:val="Hyperlink"/>
@@ -237,7 +237,7 @@
             <w:noProof/>
             <w:webHidden/>
           </w:rPr>
-          <w:instrText xml:space="preserve"> PAGEREF _Toc469347704 \h </w:instrText>
+          <w:instrText xml:space="preserve"> PAGEREF _Toc469435090 \h </w:instrText>
         </w:r>
         <w:r>
           <w:rPr>
@@ -280,7 +280,7 @@
           <w:lang w:eastAsia="en-US"/>
         </w:rPr>
       </w:pPr>
-      <w:hyperlink w:anchor="_Toc469347705" w:history="1">
+      <w:hyperlink w:anchor="_Toc469435091" w:history="1">
         <w:r>
           <w:rPr>
             <w:rStyle w:val="Hyperlink"/>
@@ -323,7 +323,7 @@
             <w:noProof/>
             <w:webHidden/>
           </w:rPr>
-          <w:instrText xml:space="preserve"> PAGEREF _Toc469347705 \h </w:instrText>
+          <w:instrText xml:space="preserve"> PAGEREF _Toc469435091 \h </w:instrText>
         </w:r>
         <w:r>
           <w:rPr>
@@ -366,7 +366,7 @@
           <w:lang w:eastAsia="en-US"/>
         </w:rPr>
       </w:pPr>
-      <w:hyperlink w:anchor="_Toc469347706" w:history="1">
+      <w:hyperlink w:anchor="_Toc469435092" w:history="1">
         <w:r>
           <w:rPr>
             <w:rStyle w:val="Hyperlink"/>
@@ -409,7 +409,7 @@
             <w:noProof/>
             <w:webHidden/>
           </w:rPr>
-          <w:instrText xml:space="preserve"> PAGEREF _Toc469347706 \h </w:instrText>
+          <w:instrText xml:space="preserve"> PAGEREF _Toc469435092 \h </w:instrText>
         </w:r>
         <w:r>
           <w:rPr>
@@ -452,7 +452,7 @@
           <w:lang w:eastAsia="en-US"/>
         </w:rPr>
       </w:pPr>
-      <w:hyperlink w:anchor="_Toc469347707" w:history="1">
+      <w:hyperlink w:anchor="_Toc469435093" w:history="1">
         <w:r>
           <w:rPr>
             <w:rStyle w:val="Hyperlink"/>
@@ -495,7 +495,7 @@
             <w:noProof/>
             <w:webHidden/>
           </w:rPr>
-          <w:instrText xml:space="preserve"> PAGEREF _Toc469347707 \h </w:instrText>
+          <w:instrText xml:space="preserve"> PAGEREF _Toc469435093 \h </w:instrText>
         </w:r>
         <w:r>
           <w:rPr>
@@ -538,7 +538,7 @@
           <w:lang w:eastAsia="en-US"/>
         </w:rPr>
       </w:pPr>
-      <w:hyperlink w:anchor="_Toc469347708" w:history="1">
+      <w:hyperlink w:anchor="_Toc469435094" w:history="1">
         <w:r>
           <w:rPr>
             <w:rStyle w:val="Hyperlink"/>
@@ -581,7 +581,7 @@
             <w:noProof/>
             <w:webHidden/>
           </w:rPr>
-          <w:instrText xml:space="preserve"> PAGEREF _Toc469347708 \h </w:instrText>
+          <w:instrText xml:space="preserve"> PAGEREF _Toc469435094 \h </w:instrText>
         </w:r>
         <w:r>
           <w:rPr>
@@ -624,7 +624,7 @@
           <w:lang w:eastAsia="en-US"/>
         </w:rPr>
       </w:pPr>
-      <w:hyperlink w:anchor="_Toc469347709" w:history="1">
+      <w:hyperlink w:anchor="_Toc469435095" w:history="1">
         <w:r>
           <w:rPr>
             <w:rStyle w:val="Hyperlink"/>
@@ -667,7 +667,7 @@
             <w:noProof/>
             <w:webHidden/>
           </w:rPr>
-          <w:instrText xml:space="preserve"> PAGEREF _Toc469347709 \h </w:instrText>
+          <w:instrText xml:space="preserve"> PAGEREF _Toc469435095 \h </w:instrText>
         </w:r>
         <w:r>
           <w:rPr>
@@ -710,7 +710,7 @@
           <w:lang w:eastAsia="en-US"/>
         </w:rPr>
       </w:pPr>
-      <w:hyperlink w:anchor="_Toc469347710" w:history="1">
+      <w:hyperlink w:anchor="_Toc469435096" w:history="1">
         <w:r>
           <w:rPr>
             <w:rStyle w:val="Hyperlink"/>
@@ -752,7 +752,7 @@
             <w:noProof/>
             <w:webHidden/>
           </w:rPr>
-          <w:instrText xml:space="preserve"> PAGEREF _Toc469347710 \h </w:instrText>
+          <w:instrText xml:space="preserve"> PAGEREF _Toc469435096 \h </w:instrText>
         </w:r>
         <w:r>
           <w:rPr>
@@ -795,7 +795,7 @@
           <w:lang w:eastAsia="en-US"/>
         </w:rPr>
       </w:pPr>
-      <w:hyperlink w:anchor="_Toc469347711" w:history="1">
+      <w:hyperlink w:anchor="_Toc469435097" w:history="1">
         <w:r>
           <w:rPr>
             <w:rStyle w:val="Hyperlink"/>
@@ -837,7 +837,7 @@
             <w:noProof/>
             <w:webHidden/>
           </w:rPr>
-          <w:instrText xml:space="preserve"> PAGEREF _Toc469347711 \h </w:instrText>
+          <w:instrText xml:space="preserve"> PAGEREF _Toc469435097 \h </w:instrText>
         </w:r>
         <w:r>
           <w:rPr>
@@ -880,7 +880,7 @@
           <w:lang w:eastAsia="en-US"/>
         </w:rPr>
       </w:pPr>
-      <w:hyperlink w:anchor="_Toc469347712" w:history="1">
+      <w:hyperlink w:anchor="_Toc469435098" w:history="1">
         <w:r>
           <w:rPr>
             <w:rStyle w:val="Hyperlink"/>
@@ -923,7 +923,7 @@
             <w:noProof/>
             <w:webHidden/>
           </w:rPr>
-          <w:instrText xml:space="preserve"> PAGEREF _Toc469347712 \h </w:instrText>
+          <w:instrText xml:space="preserve"> PAGEREF _Toc469435098 \h </w:instrText>
         </w:r>
         <w:r>
           <w:rPr>
@@ -966,7 +966,7 @@
           <w:lang w:eastAsia="en-US"/>
         </w:rPr>
       </w:pPr>
-      <w:hyperlink w:anchor="_Toc469347713" w:history="1">
+      <w:hyperlink w:anchor="_Toc469435099" w:history="1">
         <w:r>
           <w:rPr>
             <w:rStyle w:val="Hyperlink"/>
@@ -1009,7 +1009,7 @@
             <w:noProof/>
             <w:webHidden/>
           </w:rPr>
-          <w:instrText xml:space="preserve"> PAGEREF _Toc469347713 \h </w:instrText>
+          <w:instrText xml:space="preserve"> PAGEREF _Toc469435099 \h </w:instrText>
         </w:r>
         <w:r>
           <w:rPr>
@@ -1052,7 +1052,7 @@
           <w:lang w:eastAsia="en-US"/>
         </w:rPr>
       </w:pPr>
-      <w:hyperlink w:anchor="_Toc469347714" w:history="1">
+      <w:hyperlink w:anchor="_Toc469435100" w:history="1">
         <w:r>
           <w:rPr>
             <w:rStyle w:val="Hyperlink"/>
@@ -1095,7 +1095,7 @@
             <w:noProof/>
             <w:webHidden/>
           </w:rPr>
-          <w:instrText xml:space="preserve"> PAGEREF _Toc469347714 \h </w:instrText>
+          <w:instrText xml:space="preserve"> PAGEREF _Toc469435100 \h </w:instrText>
         </w:r>
         <w:r>
           <w:rPr>
@@ -1138,7 +1138,7 @@
           <w:lang w:eastAsia="en-US"/>
         </w:rPr>
       </w:pPr>
-      <w:hyperlink w:anchor="_Toc469347715" w:history="1">
+      <w:hyperlink w:anchor="_Toc469435101" w:history="1">
         <w:r>
           <w:rPr>
             <w:rStyle w:val="Hyperlink"/>
@@ -1180,7 +1180,7 @@
             <w:noProof/>
             <w:webHidden/>
           </w:rPr>
-          <w:instrText xml:space="preserve"> PAGEREF _Toc469347715 \h </w:instrText>
+          <w:instrText xml:space="preserve"> PAGEREF _Toc469435101 \h </w:instrText>
         </w:r>
         <w:r>
           <w:rPr>
@@ -1223,7 +1223,7 @@
           <w:lang w:eastAsia="en-US"/>
         </w:rPr>
       </w:pPr>
-      <w:hyperlink w:anchor="_Toc469347716" w:history="1">
+      <w:hyperlink w:anchor="_Toc469435102" w:history="1">
         <w:r>
           <w:rPr>
             <w:rStyle w:val="Hyperlink"/>
@@ -1266,7 +1266,7 @@
             <w:noProof/>
             <w:webHidden/>
           </w:rPr>
-          <w:instrText xml:space="preserve"> PAGEREF _Toc469347716 \h </w:instrText>
+          <w:instrText xml:space="preserve"> PAGEREF _Toc469435102 \h </w:instrText>
         </w:r>
         <w:r>
           <w:rPr>
@@ -1309,7 +1309,7 @@
           <w:lang w:eastAsia="en-US"/>
         </w:rPr>
       </w:pPr>
-      <w:hyperlink w:anchor="_Toc469347717" w:history="1">
+      <w:hyperlink w:anchor="_Toc469435103" w:history="1">
         <w:r>
           <w:rPr>
             <w:rStyle w:val="Hyperlink"/>
@@ -1352,7 +1352,7 @@
             <w:noProof/>
             <w:webHidden/>
           </w:rPr>
-          <w:instrText xml:space="preserve"> PAGEREF _Toc469347717 \h </w:instrText>
+          <w:instrText xml:space="preserve"> PAGEREF _Toc469435103 \h </w:instrText>
         </w:r>
         <w:r>
           <w:rPr>
@@ -1395,7 +1395,7 @@
           <w:lang w:eastAsia="en-US"/>
         </w:rPr>
       </w:pPr>
-      <w:hyperlink w:anchor="_Toc469347718" w:history="1">
+      <w:hyperlink w:anchor="_Toc469435104" w:history="1">
         <w:r>
           <w:rPr>
             <w:rStyle w:val="Hyperlink"/>
@@ -1438,7 +1438,7 @@
             <w:noProof/>
             <w:webHidden/>
           </w:rPr>
-          <w:instrText xml:space="preserve"> PAGEREF _Toc469347718 \h </w:instrText>
+          <w:instrText xml:space="preserve"> PAGEREF _Toc469435104 \h </w:instrText>
         </w:r>
         <w:r>
           <w:rPr>
@@ -1481,7 +1481,7 @@
           <w:lang w:eastAsia="en-US"/>
         </w:rPr>
       </w:pPr>
-      <w:hyperlink w:anchor="_Toc469347719" w:history="1">
+      <w:hyperlink w:anchor="_Toc469435105" w:history="1">
         <w:r>
           <w:rPr>
             <w:rStyle w:val="Hyperlink"/>
@@ -1523,7 +1523,7 @@
             <w:noProof/>
             <w:webHidden/>
           </w:rPr>
-          <w:instrText xml:space="preserve"> PAGEREF _Toc469347719 \h </w:instrText>
+          <w:instrText xml:space="preserve"> PAGEREF _Toc469435105 \h </w:instrText>
         </w:r>
         <w:r>
           <w:rPr>
@@ -1566,7 +1566,7 @@
           <w:lang w:eastAsia="en-US"/>
         </w:rPr>
       </w:pPr>
-      <w:hyperlink w:anchor="_Toc469347720" w:history="1">
+      <w:hyperlink w:anchor="_Toc469435106" w:history="1">
         <w:r>
           <w:rPr>
             <w:rStyle w:val="Hyperlink"/>
@@ -1609,7 +1609,7 @@
             <w:noProof/>
             <w:webHidden/>
           </w:rPr>
-          <w:instrText xml:space="preserve"> PAGEREF _Toc469347720 \h </w:instrText>
+          <w:instrText xml:space="preserve"> PAGEREF _Toc469435106 \h </w:instrText>
         </w:r>
         <w:r>
           <w:rPr>
@@ -1652,7 +1652,7 @@
           <w:lang w:eastAsia="en-US"/>
         </w:rPr>
       </w:pPr>
-      <w:hyperlink w:anchor="_Toc469347721" w:history="1">
+      <w:hyperlink w:anchor="_Toc469435107" w:history="1">
         <w:r>
           <w:rPr>
             <w:rStyle w:val="Hyperlink"/>
@@ -1695,7 +1695,7 @@
             <w:noProof/>
             <w:webHidden/>
           </w:rPr>
-          <w:instrText xml:space="preserve"> PAGEREF _Toc469347721 \h </w:instrText>
+          <w:instrText xml:space="preserve"> PAGEREF _Toc469435107 \h </w:instrText>
         </w:r>
         <w:r>
           <w:rPr>
@@ -1738,7 +1738,7 @@
           <w:lang w:eastAsia="en-US"/>
         </w:rPr>
       </w:pPr>
-      <w:hyperlink w:anchor="_Toc469347722" w:history="1">
+      <w:hyperlink w:anchor="_Toc469435108" w:history="1">
         <w:r>
           <w:rPr>
             <w:rStyle w:val="Hyperlink"/>
@@ -1780,7 +1780,7 @@
             <w:noProof/>
             <w:webHidden/>
           </w:rPr>
-          <w:instrText xml:space="preserve"> PAGEREF _Toc469347722 \h </w:instrText>
+          <w:instrText xml:space="preserve"> PAGEREF _Toc469435108 \h </w:instrText>
         </w:r>
         <w:r>
           <w:rPr>
@@ -1823,7 +1823,7 @@
           <w:lang w:eastAsia="en-US"/>
         </w:rPr>
       </w:pPr>
-      <w:hyperlink w:anchor="_Toc469347723" w:history="1">
+      <w:hyperlink w:anchor="_Toc469435109" w:history="1">
         <w:r>
           <w:rPr>
             <w:rStyle w:val="Hyperlink"/>
@@ -1866,7 +1866,7 @@
             <w:noProof/>
             <w:webHidden/>
           </w:rPr>
-          <w:instrText xml:space="preserve"> PAGEREF _Toc469347723 \h </w:instrText>
+          <w:instrText xml:space="preserve"> PAGEREF _Toc469435109 \h </w:instrText>
         </w:r>
         <w:r>
           <w:rPr>
@@ -1909,7 +1909,7 @@
           <w:lang w:eastAsia="en-US"/>
         </w:rPr>
       </w:pPr>
-      <w:hyperlink w:anchor="_Toc469347724" w:history="1">
+      <w:hyperlink w:anchor="_Toc469435110" w:history="1">
         <w:r>
           <w:rPr>
             <w:rStyle w:val="Hyperlink"/>
@@ -1952,7 +1952,7 @@
             <w:noProof/>
             <w:webHidden/>
           </w:rPr>
-          <w:instrText xml:space="preserve"> PAGEREF _Toc469347724 \h </w:instrText>
+          <w:instrText xml:space="preserve"> PAGEREF _Toc469435110 \h </w:instrText>
         </w:r>
         <w:r>
           <w:rPr>
@@ -1995,7 +1995,7 @@
           <w:lang w:eastAsia="en-US"/>
         </w:rPr>
       </w:pPr>
-      <w:hyperlink w:anchor="_Toc469347725" w:history="1">
+      <w:hyperlink w:anchor="_Toc469435111" w:history="1">
         <w:r>
           <w:rPr>
             <w:rStyle w:val="Hyperlink"/>
@@ -2037,7 +2037,7 @@
             <w:noProof/>
             <w:webHidden/>
           </w:rPr>
-          <w:instrText xml:space="preserve"> PAGEREF _Toc469347725 \h </w:instrText>
+          <w:instrText xml:space="preserve"> PAGEREF _Toc469435111 \h </w:instrText>
         </w:r>
         <w:r>
           <w:rPr>
@@ -2080,7 +2080,7 @@
           <w:lang w:eastAsia="en-US"/>
         </w:rPr>
       </w:pPr>
-      <w:hyperlink w:anchor="_Toc469347726" w:history="1">
+      <w:hyperlink w:anchor="_Toc469435112" w:history="1">
         <w:r>
           <w:rPr>
             <w:rStyle w:val="Hyperlink"/>
@@ -2123,7 +2123,7 @@
             <w:noProof/>
             <w:webHidden/>
           </w:rPr>
-          <w:instrText xml:space="preserve"> PAGEREF _Toc469347726 \h </w:instrText>
+          <w:instrText xml:space="preserve"> PAGEREF _Toc469435112 \h </w:instrText>
         </w:r>
         <w:r>
           <w:rPr>
@@ -2166,7 +2166,7 @@
           <w:lang w:eastAsia="en-US"/>
         </w:rPr>
       </w:pPr>
-      <w:hyperlink w:anchor="_Toc469347727" w:history="1">
+      <w:hyperlink w:anchor="_Toc469435113" w:history="1">
         <w:r>
           <w:rPr>
             <w:rStyle w:val="Hyperlink"/>
@@ -2209,7 +2209,7 @@
             <w:noProof/>
             <w:webHidden/>
           </w:rPr>
-          <w:instrText xml:space="preserve"> PAGEREF _Toc469347727 \h </w:instrText>
+          <w:instrText xml:space="preserve"> PAGEREF _Toc469435113 \h </w:instrText>
         </w:r>
         <w:r>
           <w:rPr>
@@ -2252,7 +2252,7 @@
           <w:lang w:eastAsia="en-US"/>
         </w:rPr>
       </w:pPr>
-      <w:hyperlink w:anchor="_Toc469347728" w:history="1">
+      <w:hyperlink w:anchor="_Toc469435114" w:history="1">
         <w:r>
           <w:rPr>
             <w:rStyle w:val="Hyperlink"/>
@@ -2295,7 +2295,7 @@
             <w:noProof/>
             <w:webHidden/>
           </w:rPr>
-          <w:instrText xml:space="preserve"> PAGEREF _Toc469347728 \h </w:instrText>
+          <w:instrText xml:space="preserve"> PAGEREF _Toc469435114 \h </w:instrText>
         </w:r>
         <w:r>
           <w:rPr>
@@ -2338,7 +2338,7 @@
           <w:lang w:eastAsia="en-US"/>
         </w:rPr>
       </w:pPr>
-      <w:hyperlink w:anchor="_Toc469347729" w:history="1">
+      <w:hyperlink w:anchor="_Toc469435115" w:history="1">
         <w:r>
           <w:rPr>
             <w:rStyle w:val="Hyperlink"/>
@@ -2381,7 +2381,7 @@
             <w:noProof/>
             <w:webHidden/>
           </w:rPr>
-          <w:instrText xml:space="preserve"> PAGEREF _Toc469347729 \h </w:instrText>
+          <w:instrText xml:space="preserve"> PAGEREF _Toc469435115 \h </w:instrText>
         </w:r>
         <w:r>
           <w:rPr>
@@ -2424,7 +2424,7 @@
           <w:lang w:eastAsia="en-US"/>
         </w:rPr>
       </w:pPr>
-      <w:hyperlink w:anchor="_Toc469347730" w:history="1">
+      <w:hyperlink w:anchor="_Toc469435116" w:history="1">
         <w:r>
           <w:rPr>
             <w:rStyle w:val="Hyperlink"/>
@@ -2467,7 +2467,7 @@
             <w:noProof/>
             <w:webHidden/>
           </w:rPr>
-          <w:instrText xml:space="preserve"> PAGEREF _Toc469347730 \h </w:instrText>
+          <w:instrText xml:space="preserve"> PAGEREF _Toc469435116 \h </w:instrText>
         </w:r>
         <w:r>
           <w:rPr>
@@ -2510,7 +2510,7 @@
           <w:lang w:eastAsia="en-US"/>
         </w:rPr>
       </w:pPr>
-      <w:hyperlink w:anchor="_Toc469347731" w:history="1">
+      <w:hyperlink w:anchor="_Toc469435117" w:history="1">
         <w:r>
           <w:rPr>
             <w:rStyle w:val="Hyperlink"/>
@@ -2553,7 +2553,7 @@
             <w:noProof/>
             <w:webHidden/>
           </w:rPr>
-          <w:instrText xml:space="preserve"> PAGEREF _Toc469347731 \h </w:instrText>
+          <w:instrText xml:space="preserve"> PAGEREF _Toc469435117 \h </w:instrText>
         </w:r>
         <w:r>
           <w:rPr>
@@ -2596,7 +2596,7 @@
           <w:lang w:eastAsia="en-US"/>
         </w:rPr>
       </w:pPr>
-      <w:hyperlink w:anchor="_Toc469347732" w:history="1">
+      <w:hyperlink w:anchor="_Toc469435118" w:history="1">
         <w:r>
           <w:rPr>
             <w:rStyle w:val="Hyperlink"/>
@@ -2639,7 +2639,7 @@
             <w:noProof/>
             <w:webHidden/>
           </w:rPr>
-          <w:instrText xml:space="preserve"> PAGEREF _Toc469347732 \h </w:instrText>
+          <w:instrText xml:space="preserve"> PAGEREF _Toc469435118 \h </w:instrText>
         </w:r>
         <w:r>
           <w:rPr>
@@ -2682,7 +2682,7 @@
           <w:lang w:eastAsia="en-US"/>
         </w:rPr>
       </w:pPr>
-      <w:hyperlink w:anchor="_Toc469347733" w:history="1">
+      <w:hyperlink w:anchor="_Toc469435119" w:history="1">
         <w:r>
           <w:rPr>
             <w:rStyle w:val="Hyperlink"/>
@@ -2725,7 +2725,7 @@
             <w:noProof/>
             <w:webHidden/>
           </w:rPr>
-          <w:instrText xml:space="preserve"> PAGEREF _Toc469347733 \h </w:instrText>
+          <w:instrText xml:space="preserve"> PAGEREF _Toc469435119 \h </w:instrText>
         </w:r>
         <w:r>
           <w:rPr>
@@ -2768,7 +2768,7 @@
           <w:lang w:eastAsia="en-US"/>
         </w:rPr>
       </w:pPr>
-      <w:hyperlink w:anchor="_Toc469347734" w:history="1">
+      <w:hyperlink w:anchor="_Toc469435120" w:history="1">
         <w:r>
           <w:rPr>
             <w:rStyle w:val="Hyperlink"/>
@@ -2811,7 +2811,7 @@
             <w:noProof/>
             <w:webHidden/>
           </w:rPr>
-          <w:instrText xml:space="preserve"> PAGEREF _Toc469347734 \h </w:instrText>
+          <w:instrText xml:space="preserve"> PAGEREF _Toc469435120 \h </w:instrText>
         </w:r>
         <w:r>
           <w:rPr>
@@ -2854,7 +2854,7 @@
           <w:lang w:eastAsia="en-US"/>
         </w:rPr>
       </w:pPr>
-      <w:hyperlink w:anchor="_Toc469347735" w:history="1">
+      <w:hyperlink w:anchor="_Toc469435121" w:history="1">
         <w:r>
           <w:rPr>
             <w:rStyle w:val="Hyperlink"/>
@@ -2875,23 +2875,7 @@
             <w:rFonts w:ascii="Times New Roman" w:hAnsi="Times New Roman" w:cs="Times New Roman"/>
             <w:noProof/>
           </w:rPr>
-          <w:t>Potential Nex</w:t>
-        </w:r>
-        <w:r>
-          <w:rPr>
-            <w:rStyle w:val="Hyperlink"/>
-            <w:rFonts w:ascii="Times New Roman" w:hAnsi="Times New Roman" w:cs="Times New Roman"/>
-            <w:noProof/>
-          </w:rPr>
-          <w:t>t</w:t>
-        </w:r>
-        <w:r>
-          <w:rPr>
-            <w:rStyle w:val="Hyperlink"/>
-            <w:rFonts w:ascii="Times New Roman" w:hAnsi="Times New Roman" w:cs="Times New Roman"/>
-            <w:noProof/>
-          </w:rPr>
-          <w:t xml:space="preserve"> Steps</w:t>
+          <w:t>Potential Next Steps</w:t>
         </w:r>
         <w:r>
           <w:rPr>
@@ -2912,7 +2896,7 @@
             <w:noProof/>
             <w:webHidden/>
           </w:rPr>
-          <w:instrText xml:space="preserve"> PAGEREF _Toc469347735 \h </w:instrText>
+          <w:instrText xml:space="preserve"> PAGEREF _Toc469435121 \h </w:instrText>
         </w:r>
         <w:r>
           <w:rPr>
@@ -2955,7 +2939,7 @@
           <w:lang w:eastAsia="en-US"/>
         </w:rPr>
       </w:pPr>
-      <w:hyperlink w:anchor="_Toc469347736" w:history="1">
+      <w:hyperlink w:anchor="_Toc469435122" w:history="1">
         <w:r>
           <w:rPr>
             <w:rStyle w:val="Hyperlink"/>
@@ -2997,7 +2981,7 @@
             <w:noProof/>
             <w:webHidden/>
           </w:rPr>
-          <w:instrText xml:space="preserve"> PAGEREF _Toc469347736 \h </w:instrText>
+          <w:instrText xml:space="preserve"> PAGEREF _Toc469435122 \h </w:instrText>
         </w:r>
         <w:r>
           <w:rPr>
@@ -3040,7 +3024,7 @@
           <w:lang w:eastAsia="en-US"/>
         </w:rPr>
       </w:pPr>
-      <w:hyperlink w:anchor="_Toc469347737" w:history="1">
+      <w:hyperlink w:anchor="_Toc469435123" w:history="1">
         <w:r>
           <w:rPr>
             <w:rStyle w:val="Hyperlink"/>
@@ -3061,7 +3045,7 @@
             <w:rFonts w:ascii="Times New Roman" w:hAnsi="Times New Roman" w:cs="Times New Roman"/>
             <w:noProof/>
           </w:rPr>
-          <w:t>References</w:t>
+          <w:t>references</w:t>
         </w:r>
         <w:r>
           <w:rPr>
@@ -3082,7 +3066,7 @@
             <w:noProof/>
             <w:webHidden/>
           </w:rPr>
-          <w:instrText xml:space="preserve"> PAGEREF _Toc469347737 \h </w:instrText>
+          <w:instrText xml:space="preserve"> PAGEREF _Toc469435123 \h </w:instrText>
         </w:r>
         <w:r>
           <w:rPr>
@@ -3129,7 +3113,7 @@
         <w:ind w:left="432"/>
       </w:pPr>
       <w:bookmarkStart w:id="0" w:name="_Toc469164667"/>
-      <w:bookmarkStart w:id="1" w:name="_Toc469347702"/>
+      <w:bookmarkStart w:id="1" w:name="_Toc469435088"/>
       <w:r>
         <w:rPr>
           <w:rFonts w:ascii="Times New Roman" w:hAnsi="Times New Roman" w:cs="Times New Roman"/>
@@ -3151,7 +3135,7 @@
           <w:sz w:val="22"/>
         </w:rPr>
       </w:pPr>
-      <w:bookmarkStart w:id="2" w:name="_Toc469347703"/>
+      <w:bookmarkStart w:id="2" w:name="_Toc469435089"/>
       <w:r>
         <w:rPr>
           <w:rFonts w:ascii="Times New Roman" w:hAnsi="Times New Roman" w:cs="Times New Roman"/>
@@ -3234,7 +3218,7 @@
           <w:sz w:val="22"/>
         </w:rPr>
       </w:pPr>
-      <w:bookmarkStart w:id="3" w:name="_Toc469347704"/>
+      <w:bookmarkStart w:id="3" w:name="_Toc469435090"/>
       <w:r>
         <w:rPr>
           <w:rFonts w:ascii="Times New Roman" w:hAnsi="Times New Roman" w:cs="Times New Roman"/>
@@ -3398,7 +3382,21 @@
           <w:rFonts w:ascii="Times New Roman" w:hAnsi="Times New Roman" w:cs="Times New Roman"/>
           <w:color w:val="000000"/>
         </w:rPr>
-        <w:t>collaboratively between users preferences. Such systems are called collaborative</w:t>
+        <w:t xml:space="preserve">collaboratively between </w:t>
+      </w:r>
+      <w:r>
+        <w:rPr>
+          <w:rFonts w:ascii="Times New Roman" w:hAnsi="Times New Roman" w:cs="Times New Roman"/>
+          <w:color w:val="000000"/>
+        </w:rPr>
+        <w:t>user’s</w:t>
+      </w:r>
+      <w:r>
+        <w:rPr>
+          <w:rFonts w:ascii="Times New Roman" w:hAnsi="Times New Roman" w:cs="Times New Roman"/>
+          <w:color w:val="000000"/>
+        </w:rPr>
+        <w:t xml:space="preserve"> preferences. Such systems are called collaborative</w:t>
       </w:r>
       <w:r>
         <w:rPr>
@@ -3641,7 +3639,7 @@
           <w:sz w:val="22"/>
         </w:rPr>
       </w:pPr>
-      <w:bookmarkStart w:id="4" w:name="_Toc469347705"/>
+      <w:bookmarkStart w:id="4" w:name="_Toc469435091"/>
       <w:r>
         <w:rPr>
           <w:rFonts w:ascii="Times New Roman" w:hAnsi="Times New Roman" w:cs="Times New Roman"/>
@@ -3949,7 +3947,7 @@
           <w:color w:val="000000"/>
         </w:rPr>
       </w:pPr>
-      <w:bookmarkStart w:id="5" w:name="_Toc469347706"/>
+      <w:bookmarkStart w:id="5" w:name="_Toc469435092"/>
       <w:r>
         <w:rPr>
           <w:rFonts w:ascii="Times New Roman" w:hAnsi="Times New Roman" w:cs="Times New Roman"/>
@@ -4106,7 +4104,14 @@
           <w:rFonts w:ascii="Times New Roman" w:hAnsi="Times New Roman" w:cs="Times New Roman"/>
           <w:color w:val="000000"/>
         </w:rPr>
-        <w:t xml:space="preserve"> recommends household electronics, such as air conditioners, where most of the</w:t>
+        <w:t>recommends</w:t>
+      </w:r>
+      <w:r>
+        <w:rPr>
+          <w:rFonts w:ascii="Times New Roman" w:hAnsi="Times New Roman" w:cs="Times New Roman"/>
+          <w:color w:val="000000"/>
+        </w:rPr>
+        <w:t xml:space="preserve"> household electronics, such as air conditioners, where most of the</w:t>
       </w:r>
       <w:r>
         <w:rPr>
@@ -4296,7 +4301,7 @@
           <w:szCs w:val="22"/>
         </w:rPr>
       </w:pPr>
-      <w:bookmarkStart w:id="6" w:name="_Toc469347707"/>
+      <w:bookmarkStart w:id="6" w:name="_Toc469435093"/>
       <w:r>
         <w:rPr>
           <w:rFonts w:ascii="Times New Roman" w:hAnsi="Times New Roman" w:cs="Times New Roman"/>
@@ -4595,7 +4600,7 @@
           <w:szCs w:val="22"/>
         </w:rPr>
       </w:pPr>
-      <w:bookmarkStart w:id="7" w:name="_Toc469347708"/>
+      <w:bookmarkStart w:id="7" w:name="_Toc469435094"/>
       <w:r>
         <w:rPr>
           <w:rFonts w:ascii="Times New Roman" w:hAnsi="Times New Roman" w:cs="Times New Roman"/>
@@ -4841,7 +4846,7 @@
           <w:szCs w:val="20"/>
         </w:rPr>
       </w:pPr>
-      <w:bookmarkStart w:id="8" w:name="_Toc469347709"/>
+      <w:bookmarkStart w:id="8" w:name="_Toc469435095"/>
       <w:r>
         <w:rPr>
           <w:rFonts w:ascii="Times New Roman" w:hAnsi="Times New Roman" w:cs="Times New Roman"/>
@@ -6189,7 +6194,7 @@
         <w:pStyle w:val="Heading1"/>
         <w:ind w:left="432"/>
       </w:pPr>
-      <w:bookmarkStart w:id="9" w:name="_Toc469347710"/>
+      <w:bookmarkStart w:id="9" w:name="_Toc469435096"/>
       <w:r>
         <w:rPr>
           <w:rFonts w:ascii="Times New Roman" w:hAnsi="Times New Roman" w:cs="Times New Roman"/>
@@ -10232,7 +10237,7 @@
         <w:ind w:left="432"/>
       </w:pPr>
       <w:bookmarkStart w:id="10" w:name="_Toc469164671"/>
-      <w:bookmarkStart w:id="11" w:name="_Toc469347711"/>
+      <w:bookmarkStart w:id="11" w:name="_Toc469435097"/>
       <w:r>
         <w:rPr>
           <w:rFonts w:ascii="Times New Roman" w:hAnsi="Times New Roman" w:cs="Times New Roman"/>
@@ -10264,7 +10269,7 @@
           <w:szCs w:val="22"/>
         </w:rPr>
       </w:pPr>
-      <w:bookmarkStart w:id="12" w:name="_Toc469347712"/>
+      <w:bookmarkStart w:id="12" w:name="_Toc469435098"/>
       <w:r>
         <w:rPr>
           <w:rFonts w:ascii="Times New Roman" w:hAnsi="Times New Roman" w:cs="Times New Roman"/>
@@ -13321,7 +13326,7 @@
           <w:szCs w:val="20"/>
         </w:rPr>
       </w:pPr>
-      <w:bookmarkStart w:id="13" w:name="_Toc469347713"/>
+      <w:bookmarkStart w:id="13" w:name="_Toc469435099"/>
       <w:r>
         <w:rPr>
           <w:rFonts w:ascii="Times New Roman" w:hAnsi="Times New Roman" w:cs="Times New Roman"/>
@@ -13849,7 +13854,7 @@
           <w:szCs w:val="20"/>
         </w:rPr>
       </w:pPr>
-      <w:bookmarkStart w:id="14" w:name="_Toc469347714"/>
+      <w:bookmarkStart w:id="14" w:name="_Toc469435100"/>
       <w:r>
         <w:rPr>
           <w:rFonts w:ascii="Times New Roman" w:hAnsi="Times New Roman" w:cs="Times New Roman"/>
@@ -14460,7 +14465,7 @@
         <w:pStyle w:val="Heading1"/>
         <w:ind w:left="432"/>
       </w:pPr>
-      <w:bookmarkStart w:id="15" w:name="_Toc469347715"/>
+      <w:bookmarkStart w:id="15" w:name="_Toc469435101"/>
       <w:r>
         <w:rPr>
           <w:rFonts w:ascii="Times New Roman" w:hAnsi="Times New Roman" w:cs="Times New Roman"/>
@@ -14557,7 +14562,7 @@
           <w:szCs w:val="20"/>
         </w:rPr>
       </w:pPr>
-      <w:bookmarkStart w:id="16" w:name="_Toc469347716"/>
+      <w:bookmarkStart w:id="16" w:name="_Toc469435102"/>
       <w:r>
         <w:rPr>
           <w:rFonts w:ascii="Times New Roman" w:hAnsi="Times New Roman" w:cs="Times New Roman"/>
@@ -14765,7 +14770,7 @@
           <w:szCs w:val="20"/>
         </w:rPr>
       </w:pPr>
-      <w:bookmarkStart w:id="17" w:name="_Toc469347717"/>
+      <w:bookmarkStart w:id="17" w:name="_Toc469435103"/>
       <w:r>
         <w:rPr>
           <w:rFonts w:ascii="Times New Roman" w:hAnsi="Times New Roman" w:cs="Times New Roman"/>
@@ -14947,7 +14952,7 @@
           <w:szCs w:val="22"/>
         </w:rPr>
       </w:pPr>
-      <w:bookmarkStart w:id="18" w:name="_Toc469347718"/>
+      <w:bookmarkStart w:id="18" w:name="_Toc469435104"/>
       <w:r>
         <w:rPr>
           <w:rFonts w:ascii="Times New Roman" w:hAnsi="Times New Roman" w:cs="Times New Roman"/>
@@ -15312,7 +15317,7 @@
         <w:ind w:left="432"/>
       </w:pPr>
       <w:bookmarkStart w:id="19" w:name="_Toc469164672"/>
-      <w:bookmarkStart w:id="20" w:name="_Toc469347719"/>
+      <w:bookmarkStart w:id="20" w:name="_Toc469435105"/>
       <w:r>
         <w:rPr>
           <w:rFonts w:ascii="Times New Roman" w:hAnsi="Times New Roman" w:cs="Times New Roman"/>
@@ -15430,7 +15435,7 @@
           <w:szCs w:val="22"/>
         </w:rPr>
       </w:pPr>
-      <w:bookmarkStart w:id="21" w:name="_Toc469347720"/>
+      <w:bookmarkStart w:id="21" w:name="_Toc469435106"/>
       <w:r>
         <w:rPr>
           <w:rFonts w:ascii="Times New Roman" w:hAnsi="Times New Roman" w:cs="Times New Roman"/>
@@ -16432,7 +16437,31 @@
         <w:rPr>
           <w:rFonts w:ascii="Times New Roman" w:hAnsi="Times New Roman" w:cs="Times New Roman"/>
         </w:rPr>
-        <w:t xml:space="preserve"> is a similarity matrix created by the model. Its dimensions are 447 x 447, which is equal to the number of items. The heatmap of 20 first items show that many values are equal to 0. The reason is that each row contains only k (30) elements that are greater than 0. The number of non-null elements for each column depends on how many times the corresponding movie was included in the top k of another movie. Thus, the matrix is not neccessarily simmetric, which is also the case in our model.</w:t>
+        <w:t xml:space="preserve"> is a similarity matrix created by the model. Its dimensions are 447 x 447, which is equal to the number of items. The heatmap of 20 first items show that many values are equal to 0. The reason is that each row contains only k (30) elements that are greater than 0. The number of non-null elements for each column depends on how many times the corresponding movie was included in the top k of another movie. Thus, the matrix is not neccessarily </w:t>
+      </w:r>
+      <w:r>
+        <w:rPr>
+          <w:rFonts w:ascii="Times New Roman" w:hAnsi="Times New Roman" w:cs="Times New Roman"/>
+        </w:rPr>
+        <w:t>s</w:t>
+      </w:r>
+      <w:r>
+        <w:rPr>
+          <w:rFonts w:ascii="Times New Roman" w:hAnsi="Times New Roman" w:cs="Times New Roman"/>
+        </w:rPr>
+        <w:t>y</w:t>
+      </w:r>
+      <w:r>
+        <w:rPr>
+          <w:rFonts w:ascii="Times New Roman" w:hAnsi="Times New Roman" w:cs="Times New Roman"/>
+        </w:rPr>
+        <w:t>mmetric</w:t>
+      </w:r>
+      <w:r>
+        <w:rPr>
+          <w:rFonts w:ascii="Times New Roman" w:hAnsi="Times New Roman" w:cs="Times New Roman"/>
+        </w:rPr>
+        <w:t>, which is also the case in our model.</w:t>
       </w:r>
     </w:p>
     <w:p>
@@ -16467,7 +16496,7 @@
           <w:szCs w:val="22"/>
         </w:rPr>
       </w:pPr>
-      <w:bookmarkStart w:id="22" w:name="_Toc469347721"/>
+      <w:bookmarkStart w:id="22" w:name="_Toc469435107"/>
       <w:r>
         <w:rPr>
           <w:rFonts w:ascii="Times New Roman" w:hAnsi="Times New Roman" w:cs="Times New Roman"/>
@@ -18090,7 +18119,7 @@
         <w:ind w:left="432"/>
       </w:pPr>
       <w:bookmarkStart w:id="23" w:name="_Toc469164673"/>
-      <w:bookmarkStart w:id="24" w:name="_Toc469347722"/>
+      <w:bookmarkStart w:id="24" w:name="_Toc469435108"/>
       <w:r>
         <w:rPr>
           <w:rFonts w:ascii="Times New Roman" w:hAnsi="Times New Roman" w:cs="Times New Roman"/>
@@ -18308,7 +18337,7 @@
           <w:szCs w:val="22"/>
         </w:rPr>
       </w:pPr>
-      <w:bookmarkStart w:id="25" w:name="_Toc469347723"/>
+      <w:bookmarkStart w:id="25" w:name="_Toc469435109"/>
       <w:r>
         <w:rPr>
           <w:rFonts w:ascii="Times New Roman" w:hAnsi="Times New Roman" w:cs="Times New Roman"/>
@@ -18791,7 +18820,7 @@
           <w:szCs w:val="22"/>
         </w:rPr>
       </w:pPr>
-      <w:bookmarkStart w:id="26" w:name="_Toc469347724"/>
+      <w:bookmarkStart w:id="26" w:name="_Toc469435110"/>
       <w:r>
         <w:rPr>
           <w:rFonts w:ascii="Times New Roman" w:hAnsi="Times New Roman" w:cs="Times New Roman"/>
@@ -20016,7 +20045,7 @@
         <w:pStyle w:val="Heading1"/>
         <w:ind w:left="432"/>
       </w:pPr>
-      <w:bookmarkStart w:id="27" w:name="_Toc469347725"/>
+      <w:bookmarkStart w:id="27" w:name="_Toc469435111"/>
       <w:r>
         <w:rPr>
           <w:rFonts w:ascii="Times New Roman" w:hAnsi="Times New Roman" w:cs="Times New Roman"/>
@@ -20132,7 +20161,7 @@
           <w:szCs w:val="22"/>
         </w:rPr>
       </w:pPr>
-      <w:bookmarkStart w:id="28" w:name="_Toc469347726"/>
+      <w:bookmarkStart w:id="28" w:name="_Toc469435112"/>
       <w:r>
         <w:rPr>
           <w:rFonts w:ascii="Times New Roman" w:hAnsi="Times New Roman" w:cs="Times New Roman"/>
@@ -20184,7 +20213,7 @@
           <w:rFonts w:ascii="Times New Roman" w:hAnsi="Times New Roman" w:cs="Times New Roman"/>
         </w:rPr>
       </w:pPr>
-      <w:bookmarkStart w:id="29" w:name="_Toc469347727"/>
+      <w:bookmarkStart w:id="29" w:name="_Toc469435113"/>
       <w:r>
         <w:rPr>
           <w:rFonts w:ascii="Times New Roman" w:hAnsi="Times New Roman" w:cs="Times New Roman"/>
@@ -20573,7 +20602,7 @@
           <w:rFonts w:ascii="Times New Roman" w:hAnsi="Times New Roman" w:cs="Times New Roman"/>
         </w:rPr>
       </w:pPr>
-      <w:bookmarkStart w:id="30" w:name="_Toc469347728"/>
+      <w:bookmarkStart w:id="30" w:name="_Toc469435114"/>
       <w:r>
         <w:rPr>
           <w:rFonts w:ascii="Times New Roman" w:hAnsi="Times New Roman" w:cs="Times New Roman"/>
@@ -20672,7 +20701,7 @@
           <w:rFonts w:ascii="Times New Roman" w:hAnsi="Times New Roman" w:cs="Times New Roman"/>
         </w:rPr>
       </w:pPr>
-      <w:bookmarkStart w:id="31" w:name="_Toc469347729"/>
+      <w:bookmarkStart w:id="31" w:name="_Toc469435115"/>
       <w:r>
         <w:rPr>
           <w:rFonts w:ascii="Times New Roman" w:hAnsi="Times New Roman" w:cs="Times New Roman"/>
@@ -21441,7 +21470,7 @@
           <w:szCs w:val="22"/>
         </w:rPr>
       </w:pPr>
-      <w:bookmarkStart w:id="32" w:name="_Toc469347730"/>
+      <w:bookmarkStart w:id="32" w:name="_Toc469435116"/>
       <w:r>
         <w:rPr>
           <w:rFonts w:ascii="Times New Roman" w:hAnsi="Times New Roman" w:cs="Times New Roman"/>
@@ -21966,7 +21995,7 @@
           <w:szCs w:val="22"/>
         </w:rPr>
       </w:pPr>
-      <w:bookmarkStart w:id="33" w:name="_Toc469347731"/>
+      <w:bookmarkStart w:id="33" w:name="_Toc469435117"/>
       <w:r>
         <w:rPr>
           <w:rFonts w:ascii="Times New Roman" w:hAnsi="Times New Roman" w:cs="Times New Roman"/>
@@ -22636,7 +22665,7 @@
           <w:szCs w:val="22"/>
         </w:rPr>
       </w:pPr>
-      <w:bookmarkStart w:id="34" w:name="_Toc469347732"/>
+      <w:bookmarkStart w:id="34" w:name="_Toc469435118"/>
       <w:r>
         <w:rPr>
           <w:rFonts w:ascii="Times New Roman" w:hAnsi="Times New Roman" w:cs="Times New Roman"/>
@@ -23807,7 +23836,7 @@
           <w:szCs w:val="22"/>
         </w:rPr>
       </w:pPr>
-      <w:bookmarkStart w:id="35" w:name="_Toc469347733"/>
+      <w:bookmarkStart w:id="35" w:name="_Toc469435119"/>
       <w:r>
         <w:rPr>
           <w:rFonts w:ascii="Times New Roman" w:hAnsi="Times New Roman" w:cs="Times New Roman"/>
@@ -24013,7 +24042,7 @@
           <w:szCs w:val="22"/>
         </w:rPr>
       </w:pPr>
-      <w:bookmarkStart w:id="36" w:name="_Toc469347734"/>
+      <w:bookmarkStart w:id="36" w:name="_Toc469435120"/>
       <w:r>
         <w:rPr>
           <w:rFonts w:ascii="Times New Roman" w:hAnsi="Times New Roman" w:cs="Times New Roman"/>
@@ -25614,7 +25643,7 @@
         <w:ind w:left="432"/>
       </w:pPr>
       <w:bookmarkStart w:id="37" w:name="_Toc469347062"/>
-      <w:bookmarkStart w:id="38" w:name="_Toc469347735"/>
+      <w:bookmarkStart w:id="38" w:name="_Toc469435121"/>
       <w:r>
         <w:rPr>
           <w:rFonts w:ascii="Times New Roman" w:hAnsi="Times New Roman" w:cs="Times New Roman"/>
@@ -25639,6 +25668,273 @@
         <w:rPr>
           <w:rFonts w:ascii="Times New Roman" w:hAnsi="Times New Roman" w:cs="Times New Roman"/>
         </w:rPr>
+        <w:t>There are many different directions further work on this could go, following 3 main paths:</w:t>
+      </w:r>
+    </w:p>
+    <w:p>
+      <w:pPr>
+        <w:pStyle w:val="ListParagraph"/>
+        <w:numPr>
+          <w:ilvl w:val="0"/>
+          <w:numId w:val="37"/>
+        </w:numPr>
+        <w:spacing w:after="200" w:line="276" w:lineRule="auto"/>
+        <w:jc w:val="left"/>
+        <w:rPr>
+          <w:rFonts w:ascii="Times New Roman" w:hAnsi="Times New Roman" w:cs="Times New Roman"/>
+        </w:rPr>
+      </w:pPr>
+      <w:r>
+        <w:rPr>
+          <w:rFonts w:ascii="Times New Roman" w:hAnsi="Times New Roman" w:cs="Times New Roman"/>
+          <w:b/>
+        </w:rPr>
+        <w:t>Hybrid Recommender Systems</w:t>
+      </w:r>
+      <w:r>
+        <w:rPr>
+          <w:rFonts w:ascii="Times New Roman" w:hAnsi="Times New Roman" w:cs="Times New Roman"/>
+        </w:rPr>
+        <w:t xml:space="preserve"> – This project analyzed two popular recommendation algorithms – User-based collaborative filtering and Item-based collaborative filtering. </w:t>
+      </w:r>
+    </w:p>
+    <w:p>
+      <w:pPr>
+        <w:pStyle w:val="ListParagraph"/>
+        <w:spacing w:after="200" w:line="276" w:lineRule="auto"/>
+        <w:jc w:val="left"/>
+        <w:rPr>
+          <w:rFonts w:ascii="Times New Roman" w:hAnsi="Times New Roman" w:cs="Times New Roman"/>
+        </w:rPr>
+      </w:pPr>
+    </w:p>
+    <w:p>
+      <w:pPr>
+        <w:pStyle w:val="ListParagraph"/>
+        <w:spacing w:after="200" w:line="276" w:lineRule="auto"/>
+        <w:jc w:val="left"/>
+        <w:rPr>
+          <w:rFonts w:ascii="Times New Roman" w:hAnsi="Times New Roman" w:cs="Times New Roman"/>
+        </w:rPr>
+      </w:pPr>
+      <w:r>
+        <w:rPr>
+          <w:rFonts w:ascii="Times New Roman" w:hAnsi="Times New Roman" w:cs="Times New Roman"/>
+        </w:rPr>
+        <w:t xml:space="preserve">A major problem with the </w:t>
+      </w:r>
+      <w:r>
+        <w:rPr>
+          <w:rFonts w:ascii="Times New Roman" w:hAnsi="Times New Roman" w:cs="Times New Roman"/>
+        </w:rPr>
+        <w:t>item</w:t>
+      </w:r>
+      <w:r>
+        <w:rPr>
+          <w:rFonts w:ascii="Times New Roman" w:hAnsi="Times New Roman" w:cs="Times New Roman"/>
+        </w:rPr>
+        <w:t xml:space="preserve"> based approach is its accuracy and narrow focus. The recommendations may not be very interesting or unique. Many of the recommendations are already known to the user. </w:t>
+      </w:r>
+    </w:p>
+    <w:p>
+      <w:pPr>
+        <w:pStyle w:val="ListParagraph"/>
+        <w:spacing w:after="200" w:line="276" w:lineRule="auto"/>
+        <w:jc w:val="left"/>
+        <w:rPr>
+          <w:rFonts w:ascii="Times New Roman" w:hAnsi="Times New Roman" w:cs="Times New Roman"/>
+        </w:rPr>
+      </w:pPr>
+    </w:p>
+    <w:p>
+      <w:pPr>
+        <w:pStyle w:val="ListParagraph"/>
+        <w:spacing w:after="200" w:line="276" w:lineRule="auto"/>
+        <w:jc w:val="left"/>
+        <w:rPr>
+          <w:rFonts w:ascii="Times New Roman" w:hAnsi="Times New Roman" w:cs="Times New Roman"/>
+        </w:rPr>
+      </w:pPr>
+      <w:r>
+        <w:rPr>
+          <w:rFonts w:ascii="Times New Roman" w:hAnsi="Times New Roman" w:cs="Times New Roman"/>
+        </w:rPr>
+        <w:t xml:space="preserve">A major problem with the collaborative filtering is that it suffers from cold start problems. Many users who are just starting out won’t </w:t>
+      </w:r>
+      <w:r>
+        <w:rPr>
+          <w:rFonts w:ascii="Times New Roman" w:hAnsi="Times New Roman" w:cs="Times New Roman"/>
+        </w:rPr>
+        <w:t xml:space="preserve">receive accurate recommendations or any recommendations at all – until enough data is gathered from the community of users. </w:t>
+      </w:r>
+    </w:p>
+    <w:p>
+      <w:pPr>
+        <w:pStyle w:val="ListParagraph"/>
+        <w:spacing w:after="200" w:line="276" w:lineRule="auto"/>
+        <w:jc w:val="left"/>
+        <w:rPr>
+          <w:rFonts w:ascii="Times New Roman" w:hAnsi="Times New Roman" w:cs="Times New Roman"/>
+        </w:rPr>
+      </w:pPr>
+    </w:p>
+    <w:p>
+      <w:pPr>
+        <w:pStyle w:val="ListParagraph"/>
+        <w:spacing w:after="200" w:line="276" w:lineRule="auto"/>
+        <w:jc w:val="left"/>
+        <w:rPr>
+          <w:rFonts w:ascii="Times New Roman" w:hAnsi="Times New Roman" w:cs="Times New Roman"/>
+        </w:rPr>
+      </w:pPr>
+      <w:r>
+        <w:rPr>
+          <w:rFonts w:ascii="Times New Roman" w:hAnsi="Times New Roman" w:cs="Times New Roman"/>
+        </w:rPr>
+        <w:t xml:space="preserve">By combining the item-based and user-based collaborative filtering, a hybrid recommender system can overcome each ones’ shortcoming. </w:t>
+      </w:r>
+      <w:r>
+        <w:rPr>
+          <w:rFonts w:ascii="Times New Roman" w:hAnsi="Times New Roman" w:cs="Times New Roman"/>
+        </w:rPr>
+        <w:t>It can start by using the item-based approach to avoid the cold-start problem. Once enough data is collected from the community of users, the system can use the collaborative filtering approach to produce more interesting and personalized recommendations.</w:t>
+      </w:r>
+    </w:p>
+    <w:p>
+      <w:pPr>
+        <w:pStyle w:val="ListParagraph"/>
+        <w:spacing w:after="200" w:line="276" w:lineRule="auto"/>
+        <w:jc w:val="left"/>
+        <w:rPr>
+          <w:rFonts w:ascii="Times New Roman" w:hAnsi="Times New Roman" w:cs="Times New Roman"/>
+        </w:rPr>
+      </w:pPr>
+    </w:p>
+    <w:p>
+      <w:pPr>
+        <w:pStyle w:val="ListParagraph"/>
+        <w:numPr>
+          <w:ilvl w:val="0"/>
+          <w:numId w:val="37"/>
+        </w:numPr>
+        <w:spacing w:after="200" w:line="276" w:lineRule="auto"/>
+        <w:jc w:val="left"/>
+        <w:rPr>
+          <w:rFonts w:ascii="Times New Roman" w:hAnsi="Times New Roman" w:cs="Times New Roman"/>
+        </w:rPr>
+      </w:pPr>
+      <w:r>
+        <w:rPr>
+          <w:rFonts w:ascii="Times New Roman" w:hAnsi="Times New Roman" w:cs="Times New Roman"/>
+          <w:b/>
+        </w:rPr>
+        <w:t>Improving precision with constant feedback</w:t>
+      </w:r>
+      <w:r>
+        <w:rPr>
+          <w:rFonts w:ascii="Times New Roman" w:hAnsi="Times New Roman" w:cs="Times New Roman"/>
+        </w:rPr>
+        <w:t xml:space="preserve"> </w:t>
+      </w:r>
+      <w:r>
+        <w:rPr>
+          <w:rFonts w:ascii="Times New Roman" w:hAnsi="Times New Roman" w:cs="Times New Roman"/>
+        </w:rPr>
+        <w:t>–</w:t>
+      </w:r>
+      <w:r>
+        <w:rPr>
+          <w:rFonts w:ascii="Times New Roman" w:hAnsi="Times New Roman" w:cs="Times New Roman"/>
+        </w:rPr>
+        <w:t xml:space="preserve"> </w:t>
+      </w:r>
+      <w:r>
+        <w:rPr>
+          <w:rFonts w:ascii="Times New Roman" w:hAnsi="Times New Roman" w:cs="Times New Roman"/>
+        </w:rPr>
+        <w:t>One way to improve the precision of the systems’ recommendations is to ask for customer feedback. Collecting customer feedback can be done in many different ways, through multiple channels. For example. We can build a back end code in NodeJS or Python that implements our recommendation engine on the server side. When the customer browses the movie set, the recommendation engine can give its recommendations to the user and ask for user feedback on the recommendations. Also it can ask for the viewers to rate the movies, they have already seen. The recommendation engines can use this data to make more precise recommendations.</w:t>
+      </w:r>
+    </w:p>
+    <w:p>
+      <w:pPr>
+        <w:pStyle w:val="ListParagraph"/>
+        <w:spacing w:after="200" w:line="276" w:lineRule="auto"/>
+        <w:jc w:val="left"/>
+        <w:rPr>
+          <w:rFonts w:ascii="Times New Roman" w:hAnsi="Times New Roman" w:cs="Times New Roman"/>
+          <w:b/>
+        </w:rPr>
+      </w:pPr>
+    </w:p>
+    <w:p>
+      <w:pPr>
+        <w:pStyle w:val="ListParagraph"/>
+        <w:numPr>
+          <w:ilvl w:val="0"/>
+          <w:numId w:val="37"/>
+        </w:numPr>
+        <w:spacing w:after="200" w:line="276" w:lineRule="auto"/>
+        <w:jc w:val="left"/>
+        <w:rPr>
+          <w:rFonts w:ascii="Times New Roman" w:hAnsi="Times New Roman" w:cs="Times New Roman"/>
+        </w:rPr>
+      </w:pPr>
+      <w:r>
+        <w:rPr>
+          <w:rFonts w:ascii="Times New Roman" w:hAnsi="Times New Roman" w:cs="Times New Roman"/>
+          <w:b/>
+        </w:rPr>
+        <w:t xml:space="preserve">Uplifting the model – </w:t>
+      </w:r>
+      <w:r>
+        <w:rPr>
+          <w:rFonts w:ascii="Times New Roman" w:hAnsi="Times New Roman" w:cs="Times New Roman"/>
+        </w:rPr>
+        <w:t xml:space="preserve">Uplift modeling, also called true lift modeling and net modeling </w:t>
+      </w:r>
+      <w:r>
+        <w:rPr>
+          <w:rFonts w:ascii="Times New Roman" w:hAnsi="Times New Roman" w:cs="Times New Roman"/>
+        </w:rPr>
+        <w:t>among other terms, aims to fine tune recommender models that target only the viewers who can be persuaded to watch the movie. This approach can be used to develop a focused target marketing model that can maximize the revenues by personalized contacts</w:t>
+      </w:r>
+      <w:r>
+        <w:rPr>
+          <w:rFonts w:ascii="Times New Roman" w:hAnsi="Times New Roman" w:cs="Times New Roman"/>
+        </w:rPr>
+        <w:t xml:space="preserve"> and promotions</w:t>
+      </w:r>
+      <w:r>
+        <w:rPr>
+          <w:rFonts w:ascii="Times New Roman" w:hAnsi="Times New Roman" w:cs="Times New Roman"/>
+        </w:rPr>
+        <w:t xml:space="preserve"> to the </w:t>
+      </w:r>
+      <w:r>
+        <w:rPr>
+          <w:rFonts w:ascii="Times New Roman" w:hAnsi="Times New Roman" w:cs="Times New Roman"/>
+        </w:rPr>
+        <w:t>viewer</w:t>
+      </w:r>
+      <w:r>
+        <w:rPr>
+          <w:rFonts w:ascii="Times New Roman" w:hAnsi="Times New Roman" w:cs="Times New Roman"/>
+        </w:rPr>
+        <w:t>.</w:t>
+      </w:r>
+    </w:p>
+    <w:p>
+      <w:pPr>
+        <w:spacing w:after="200" w:line="276" w:lineRule="auto"/>
+        <w:jc w:val="left"/>
+        <w:rPr>
+          <w:rFonts w:ascii="Times New Roman" w:hAnsi="Times New Roman" w:cs="Times New Roman"/>
+        </w:rPr>
+      </w:pPr>
+      <w:r>
+        <w:rPr>
+          <w:rFonts w:ascii="Times New Roman" w:hAnsi="Times New Roman" w:cs="Times New Roman"/>
+        </w:rPr>
         <w:br w:type="page"/>
       </w:r>
     </w:p>
@@ -25648,7 +25944,7 @@
         <w:ind w:left="432"/>
       </w:pPr>
       <w:bookmarkStart w:id="39" w:name="_Toc469347063"/>
-      <w:bookmarkStart w:id="40" w:name="_Toc469347736"/>
+      <w:bookmarkStart w:id="40" w:name="_Toc469435122"/>
       <w:r>
         <w:rPr>
           <w:rFonts w:ascii="Times New Roman" w:hAnsi="Times New Roman" w:cs="Times New Roman"/>
@@ -25663,17 +25959,91 @@
     </w:p>
     <w:p>
       <w:pPr>
+        <w:rPr>
+          <w:rFonts w:ascii="Times New Roman" w:hAnsi="Times New Roman" w:cs="Times New Roman"/>
+        </w:rPr>
+      </w:pPr>
+      <w:r>
+        <w:rPr>
+          <w:rFonts w:ascii="Times New Roman" w:hAnsi="Times New Roman" w:cs="Times New Roman"/>
+        </w:rPr>
+        <w:t>In this project, we have developed and evaluated a collaborative filtering recommender (CFR) system for recommending movies. The online app was created to demonstrate the User-based Collaborative Filtering approach for recommendation model.</w:t>
+      </w:r>
+    </w:p>
+    <w:p>
+      <w:pPr>
+        <w:rPr>
+          <w:rFonts w:ascii="Times New Roman" w:hAnsi="Times New Roman" w:cs="Times New Roman"/>
+        </w:rPr>
+      </w:pPr>
+      <w:r>
+        <w:rPr>
+          <w:rFonts w:ascii="Times New Roman" w:hAnsi="Times New Roman" w:cs="Times New Roman"/>
+        </w:rPr>
+        <w:t>Let’s discuss the strengths and weaknesses of the User-based Collaborative Filtering approach in general.</w:t>
+      </w:r>
+    </w:p>
+    <w:p>
+      <w:pPr>
+        <w:rPr>
+          <w:rFonts w:ascii="Times New Roman" w:hAnsi="Times New Roman" w:cs="Times New Roman"/>
+        </w:rPr>
+      </w:pPr>
+      <w:r>
+        <w:rPr>
+          <w:rFonts w:ascii="Times New Roman" w:hAnsi="Times New Roman" w:cs="Times New Roman"/>
+          <w:b/>
+        </w:rPr>
+        <w:t>Strengths</w:t>
+      </w:r>
+      <w:r>
+        <w:rPr>
+          <w:rFonts w:ascii="Times New Roman" w:hAnsi="Times New Roman" w:cs="Times New Roman"/>
+        </w:rPr>
+        <w:t>: User-based Collaborative Filtering gives recommendations that can be complements to the item the user was interacting with. This might be a stronger recommendation than what a item-based recommender can provide as users might not be looking for direct substitutes to a movie they had just viewed or previously watched.</w:t>
+      </w:r>
+    </w:p>
+    <w:p>
+      <w:pPr>
+        <w:rPr>
+          <w:rFonts w:ascii="Times New Roman" w:hAnsi="Times New Roman" w:cs="Times New Roman"/>
+        </w:rPr>
+      </w:pPr>
+      <w:r>
+        <w:rPr>
+          <w:rFonts w:ascii="Times New Roman" w:hAnsi="Times New Roman" w:cs="Times New Roman"/>
+          <w:b/>
+        </w:rPr>
+        <w:t>Weaknesses</w:t>
+      </w:r>
+      <w:r>
+        <w:rPr>
+          <w:rFonts w:ascii="Times New Roman" w:hAnsi="Times New Roman" w:cs="Times New Roman"/>
+        </w:rPr>
+        <w:t>: User-based Collaborative Filtering is a type of Memory-based Collaborative Filtering that uses all user data in the database to create recommendations. Comparing the pairwise correlation of every user in your dataset is not scalable. If there were millions of users, this computation would be very time consuming. Possible ways to get around this would be to implement some form of dimensionality reduction, such as Principal Component Analysis, or to use a model-based algorithm instead. Also, user-based collaborative filtering relies on past user choices to make future recommendations. The implications of this is that it assumes that a user’s taste and preference remains more or less constant over time, which might not be true and makes it difficult to pre-compute user similarities offline.</w:t>
+      </w:r>
+    </w:p>
+    <w:p>
+      <w:pPr>
+        <w:spacing w:after="200" w:line="276" w:lineRule="auto"/>
+        <w:jc w:val="left"/>
+        <w:rPr>
+          <w:rFonts w:ascii="Times New Roman" w:hAnsi="Times New Roman" w:cs="Times New Roman"/>
+        </w:rPr>
+      </w:pPr>
+      <w:r>
+        <w:rPr>
+          <w:rFonts w:ascii="Times New Roman" w:hAnsi="Times New Roman" w:cs="Times New Roman"/>
+        </w:rPr>
+        <w:br w:type="page"/>
+      </w:r>
+    </w:p>
+    <w:p>
+      <w:pPr>
         <w:pStyle w:val="Heading1"/>
         <w:ind w:left="432"/>
       </w:pPr>
-      <w:r>
-        <w:rPr>
-          <w:rFonts w:ascii="Times New Roman" w:hAnsi="Times New Roman" w:cs="Times New Roman"/>
-        </w:rPr>
-        <w:br w:type="page"/>
-      </w:r>
-      <w:bookmarkStart w:id="41" w:name="_Toc469347210"/>
-      <w:bookmarkStart w:id="42" w:name="_Toc469347737"/>
+      <w:bookmarkStart w:id="41" w:name="_Toc469435123"/>
       <w:r>
         <w:rPr>
           <w:rFonts w:ascii="Times New Roman" w:hAnsi="Times New Roman" w:cs="Times New Roman"/>
@@ -25681,23 +26051,785 @@
           <w:sz w:val="22"/>
         </w:rPr>
         <w:lastRenderedPageBreak/>
-        <w:t>References</w:t>
+        <w:t>references</w:t>
       </w:r>
       <w:bookmarkEnd w:id="41"/>
-      <w:bookmarkEnd w:id="42"/>
-    </w:p>
-    <w:p>
-      <w:pPr>
-        <w:spacing w:after="200" w:line="276" w:lineRule="auto"/>
-        <w:jc w:val="left"/>
+    </w:p>
+    <w:p>
+      <w:pPr>
         <w:rPr>
           <w:rFonts w:ascii="Times New Roman" w:hAnsi="Times New Roman" w:cs="Times New Roman"/>
           <w:color w:val="000000"/>
         </w:rPr>
       </w:pPr>
+      <w:r>
+        <w:rPr>
+          <w:rFonts w:ascii="Times New Roman" w:hAnsi="Times New Roman" w:cs="Times New Roman"/>
+          <w:b/>
+          <w:color w:val="000000"/>
+        </w:rPr>
+        <w:t>Bibliography references</w:t>
+      </w:r>
+      <w:r>
+        <w:rPr>
+          <w:rFonts w:ascii="Times New Roman" w:hAnsi="Times New Roman" w:cs="Times New Roman"/>
+          <w:b/>
+          <w:color w:val="000000"/>
+        </w:rPr>
+        <w:t xml:space="preserve"> </w:t>
+      </w:r>
+      <w:r>
+        <w:rPr>
+          <w:rFonts w:ascii="Times New Roman" w:hAnsi="Times New Roman" w:cs="Times New Roman"/>
+          <w:color w:val="000000"/>
+        </w:rPr>
+        <w:t>-</w:t>
+      </w:r>
+    </w:p>
+    <w:p>
+      <w:pPr>
+        <w:pStyle w:val="ListParagraph"/>
+        <w:numPr>
+          <w:ilvl w:val="0"/>
+          <w:numId w:val="38"/>
+        </w:numPr>
+        <w:rPr>
+          <w:rFonts w:ascii="Times New Roman" w:hAnsi="Times New Roman" w:cs="Times New Roman"/>
+          <w:color w:val="000000"/>
+        </w:rPr>
+      </w:pPr>
+      <w:r>
+        <w:rPr>
+          <w:rFonts w:ascii="Times New Roman" w:hAnsi="Times New Roman" w:cs="Times New Roman"/>
+          <w:color w:val="000000"/>
+        </w:rPr>
+        <w:t>Book Chapter</w:t>
+      </w:r>
+      <w:r>
+        <w:rPr>
+          <w:rFonts w:ascii="Times New Roman" w:hAnsi="Times New Roman" w:cs="Times New Roman"/>
+          <w:color w:val="000000"/>
+        </w:rPr>
+        <w:t xml:space="preserve"> </w:t>
+      </w:r>
+      <w:r>
+        <w:rPr>
+          <w:rFonts w:ascii="Times New Roman" w:hAnsi="Times New Roman" w:cs="Times New Roman"/>
+          <w:color w:val="000000"/>
+        </w:rPr>
+        <w:t xml:space="preserve">- </w:t>
+      </w:r>
+      <w:r>
+        <w:rPr>
+          <w:rFonts w:ascii="Times New Roman" w:hAnsi="Times New Roman" w:cs="Times New Roman"/>
+          <w:color w:val="000000"/>
+        </w:rPr>
+        <w:t>Difference Spatial and Temporal Corr</w:t>
+      </w:r>
+      <w:r>
+        <w:rPr>
+          <w:rFonts w:ascii="Times New Roman" w:hAnsi="Times New Roman" w:cs="Times New Roman"/>
+          <w:color w:val="000000"/>
+        </w:rPr>
+        <w:t>e</w:t>
+      </w:r>
+      <w:r>
+        <w:rPr>
+          <w:rFonts w:ascii="Times New Roman" w:hAnsi="Times New Roman" w:cs="Times New Roman"/>
+          <w:color w:val="000000"/>
+        </w:rPr>
+        <w:t>l</w:t>
+      </w:r>
+      <w:r>
+        <w:rPr>
+          <w:rFonts w:ascii="Times New Roman" w:hAnsi="Times New Roman" w:cs="Times New Roman"/>
+          <w:color w:val="000000"/>
+        </w:rPr>
+        <w:t>a</w:t>
+      </w:r>
+      <w:r>
+        <w:rPr>
+          <w:rFonts w:ascii="Times New Roman" w:hAnsi="Times New Roman" w:cs="Times New Roman"/>
+          <w:color w:val="000000"/>
+        </w:rPr>
+        <w:t>tion.pdf</w:t>
+      </w:r>
+    </w:p>
+    <w:p>
+      <w:pPr>
+        <w:pStyle w:val="ListParagraph"/>
+        <w:numPr>
+          <w:ilvl w:val="0"/>
+          <w:numId w:val="38"/>
+        </w:numPr>
+        <w:rPr>
+          <w:rFonts w:ascii="Times New Roman" w:hAnsi="Times New Roman" w:cs="Times New Roman"/>
+          <w:color w:val="000000"/>
+        </w:rPr>
+      </w:pPr>
+      <w:r>
+        <w:rPr>
+          <w:rFonts w:ascii="Times New Roman" w:hAnsi="Times New Roman" w:cs="Times New Roman"/>
+          <w:color w:val="000000"/>
+        </w:rPr>
+        <w:t>Research paper - MovieGEN: A Movie Recommendation System by Eyrun A. Eyjolfsdottir, Gaurangi Tilak, Nan Li</w:t>
+      </w:r>
+    </w:p>
+    <w:p>
+      <w:pPr>
+        <w:pStyle w:val="ListParagraph"/>
+        <w:numPr>
+          <w:ilvl w:val="0"/>
+          <w:numId w:val="38"/>
+        </w:numPr>
+        <w:rPr>
+          <w:rFonts w:ascii="Times New Roman" w:hAnsi="Times New Roman" w:cs="Times New Roman"/>
+          <w:color w:val="000000"/>
+        </w:rPr>
+      </w:pPr>
+      <w:r>
+        <w:rPr>
+          <w:rFonts w:ascii="Times New Roman" w:hAnsi="Times New Roman" w:cs="Times New Roman"/>
+          <w:color w:val="000000"/>
+        </w:rPr>
+        <w:t xml:space="preserve">Research paper - </w:t>
+      </w:r>
+      <w:r>
+        <w:rPr>
+          <w:rFonts w:ascii="Times New Roman" w:hAnsi="Times New Roman" w:cs="Times New Roman"/>
+          <w:color w:val="000000"/>
+        </w:rPr>
+        <w:t>Application of Dimensionality Reduction in Recommender System -- A Case Study Badrul M. Sarwar, George Karypis, Joseph A. Konstan, John T. Riedl</w:t>
+      </w:r>
+    </w:p>
+    <w:p>
+      <w:pPr>
+        <w:pStyle w:val="ListParagraph"/>
+        <w:numPr>
+          <w:ilvl w:val="0"/>
+          <w:numId w:val="38"/>
+        </w:numPr>
+        <w:rPr>
+          <w:rFonts w:ascii="Times New Roman" w:hAnsi="Times New Roman" w:cs="Times New Roman"/>
+          <w:color w:val="000000"/>
+        </w:rPr>
+      </w:pPr>
+      <w:r>
+        <w:rPr>
+          <w:rFonts w:ascii="Times New Roman" w:hAnsi="Times New Roman" w:cs="Times New Roman"/>
+          <w:color w:val="000000"/>
+        </w:rPr>
+        <w:t>Book Chapter</w:t>
+      </w:r>
+      <w:r>
+        <w:rPr>
+          <w:rFonts w:ascii="Times New Roman" w:hAnsi="Times New Roman" w:cs="Times New Roman"/>
+          <w:color w:val="000000"/>
+        </w:rPr>
+        <w:t xml:space="preserve"> </w:t>
+      </w:r>
+      <w:r>
+        <w:rPr>
+          <w:rFonts w:ascii="Times New Roman" w:hAnsi="Times New Roman" w:cs="Times New Roman"/>
+          <w:color w:val="000000"/>
+        </w:rPr>
+        <w:t>- Evaluating Recommendation Systems.pdf</w:t>
+      </w:r>
+    </w:p>
+    <w:p>
+      <w:pPr>
+        <w:pStyle w:val="ListParagraph"/>
+        <w:numPr>
+          <w:ilvl w:val="0"/>
+          <w:numId w:val="38"/>
+        </w:numPr>
+        <w:rPr>
+          <w:rFonts w:ascii="Times New Roman" w:hAnsi="Times New Roman" w:cs="Times New Roman"/>
+          <w:color w:val="000000"/>
+        </w:rPr>
+      </w:pPr>
+      <w:r>
+        <w:rPr>
+          <w:rFonts w:ascii="Times New Roman" w:hAnsi="Times New Roman" w:cs="Times New Roman"/>
+          <w:color w:val="000000"/>
+        </w:rPr>
+        <w:t>Research paper - Evaluating Recommender Systems : An evaluation framework to predict user satisfaction for recommender systems in an electronic programme guide context by Joost de Wit</w:t>
+      </w:r>
+    </w:p>
+    <w:p>
+      <w:pPr>
+        <w:pStyle w:val="ListParagraph"/>
+        <w:numPr>
+          <w:ilvl w:val="0"/>
+          <w:numId w:val="38"/>
+        </w:numPr>
+        <w:rPr>
+          <w:rFonts w:ascii="Times New Roman" w:hAnsi="Times New Roman" w:cs="Times New Roman"/>
+          <w:color w:val="000000"/>
+        </w:rPr>
+      </w:pPr>
+      <w:r>
+        <w:rPr>
+          <w:rFonts w:ascii="Times New Roman" w:hAnsi="Times New Roman" w:cs="Times New Roman"/>
+          <w:color w:val="000000"/>
+        </w:rPr>
+        <w:t xml:space="preserve">Book - Mining of Massive Datasets by Jure Leskovec, Anand Rajaraman, </w:t>
+      </w:r>
+      <w:r>
+        <w:rPr>
+          <w:rFonts w:ascii="Times New Roman" w:hAnsi="Times New Roman" w:cs="Times New Roman"/>
+          <w:color w:val="000000"/>
+        </w:rPr>
+        <w:t>Jeffrey D. Ullman Stanford Univ</w:t>
+      </w:r>
+    </w:p>
+    <w:p>
+      <w:pPr>
+        <w:pStyle w:val="ListParagraph"/>
+        <w:numPr>
+          <w:ilvl w:val="0"/>
+          <w:numId w:val="38"/>
+        </w:numPr>
+        <w:rPr>
+          <w:rFonts w:ascii="Times New Roman" w:hAnsi="Times New Roman" w:cs="Times New Roman"/>
+          <w:color w:val="000000"/>
+        </w:rPr>
+      </w:pPr>
+      <w:r>
+        <w:rPr>
+          <w:rFonts w:ascii="Times New Roman" w:hAnsi="Times New Roman" w:cs="Times New Roman"/>
+          <w:color w:val="000000"/>
+        </w:rPr>
+        <w:t>Book - Building a Recommendation System with R by Suresh K Gorakala, Michele Usuelli</w:t>
+      </w:r>
+    </w:p>
+    <w:p>
+      <w:pPr>
+        <w:pStyle w:val="ListParagraph"/>
+        <w:numPr>
+          <w:ilvl w:val="0"/>
+          <w:numId w:val="38"/>
+        </w:numPr>
+        <w:rPr>
+          <w:rFonts w:ascii="Times New Roman" w:hAnsi="Times New Roman" w:cs="Times New Roman"/>
+          <w:color w:val="000000"/>
+        </w:rPr>
+      </w:pPr>
+      <w:r>
+        <w:rPr>
+          <w:rFonts w:ascii="Times New Roman" w:hAnsi="Times New Roman" w:cs="Times New Roman"/>
+          <w:color w:val="000000"/>
+        </w:rPr>
+        <w:t>Research Paper - Recommender System Using CollaborativeFiltering Algorithm by Ala Alluhaidan</w:t>
+      </w:r>
+    </w:p>
+    <w:p>
+      <w:pPr>
+        <w:pStyle w:val="ListParagraph"/>
+        <w:numPr>
+          <w:ilvl w:val="0"/>
+          <w:numId w:val="38"/>
+        </w:numPr>
+        <w:rPr>
+          <w:rFonts w:ascii="Times New Roman" w:hAnsi="Times New Roman" w:cs="Times New Roman"/>
+          <w:color w:val="000000"/>
+        </w:rPr>
+      </w:pPr>
+      <w:r>
+        <w:rPr>
+          <w:rFonts w:ascii="Times New Roman" w:hAnsi="Times New Roman" w:cs="Times New Roman"/>
+          <w:color w:val="000000"/>
+        </w:rPr>
+        <w:t>Recommender Systems Handbook  by Francesco Ricci, Lior Rokach, Bracha Shapira and Paul B. Kantor</w:t>
+      </w:r>
+    </w:p>
+    <w:p>
+      <w:pPr>
+        <w:pStyle w:val="ListParagraph"/>
+        <w:numPr>
+          <w:ilvl w:val="0"/>
+          <w:numId w:val="38"/>
+        </w:numPr>
+        <w:rPr>
+          <w:rFonts w:ascii="Times New Roman" w:hAnsi="Times New Roman" w:cs="Times New Roman"/>
+          <w:color w:val="000000"/>
+        </w:rPr>
+      </w:pPr>
+      <w:r>
+        <w:rPr>
+          <w:rFonts w:ascii="Times New Roman" w:hAnsi="Times New Roman" w:cs="Times New Roman"/>
+          <w:color w:val="000000"/>
+        </w:rPr>
+        <w:t>Research paper - recommenderlab: A Framework for Developing and Testing Recommendation Algorithms by Michael Hahsler</w:t>
+      </w:r>
+    </w:p>
+    <w:p>
+      <w:pPr>
+        <w:rPr>
+          <w:rFonts w:ascii="Times New Roman" w:hAnsi="Times New Roman" w:cs="Times New Roman"/>
+          <w:b/>
+          <w:color w:val="000000"/>
+        </w:rPr>
+      </w:pPr>
+      <w:r>
+        <w:rPr>
+          <w:rFonts w:ascii="Times New Roman" w:hAnsi="Times New Roman" w:cs="Times New Roman"/>
+          <w:b/>
+          <w:color w:val="000000"/>
+        </w:rPr>
+        <w:t xml:space="preserve">Website References </w:t>
+      </w:r>
+      <w:r>
+        <w:rPr>
+          <w:rFonts w:ascii="Times New Roman" w:hAnsi="Times New Roman" w:cs="Times New Roman"/>
+          <w:b/>
+          <w:color w:val="000000"/>
+        </w:rPr>
+        <w:t>–</w:t>
+      </w:r>
+      <w:r>
+        <w:rPr>
+          <w:rFonts w:ascii="Times New Roman" w:hAnsi="Times New Roman" w:cs="Times New Roman"/>
+          <w:b/>
+          <w:color w:val="000000"/>
+        </w:rPr>
+        <w:t xml:space="preserve"> </w:t>
+      </w:r>
+    </w:p>
+    <w:p>
+      <w:pPr>
+        <w:pStyle w:val="ListParagraph"/>
+        <w:numPr>
+          <w:ilvl w:val="0"/>
+          <w:numId w:val="40"/>
+        </w:numPr>
+        <w:rPr>
+          <w:rFonts w:ascii="Times New Roman" w:hAnsi="Times New Roman" w:cs="Times New Roman"/>
+          <w:color w:val="000000"/>
+        </w:rPr>
+      </w:pPr>
+      <w:hyperlink r:id="rId33" w:history="1">
+        <w:r>
+          <w:rPr>
+            <w:rStyle w:val="Hyperlink"/>
+            <w:rFonts w:ascii="Times New Roman" w:hAnsi="Times New Roman" w:cs="Times New Roman"/>
+          </w:rPr>
+          <w:t>http://www.dataperspective.info/2014/05/basic-recommendation-engine-using-r.html</w:t>
+        </w:r>
+      </w:hyperlink>
+    </w:p>
+    <w:p>
+      <w:pPr>
+        <w:pStyle w:val="ListParagraph"/>
+        <w:rPr>
+          <w:rFonts w:ascii="Times New Roman" w:hAnsi="Times New Roman" w:cs="Times New Roman"/>
+          <w:color w:val="000000"/>
+        </w:rPr>
+      </w:pPr>
+    </w:p>
+    <w:p>
+      <w:pPr>
+        <w:pStyle w:val="ListParagraph"/>
+        <w:numPr>
+          <w:ilvl w:val="0"/>
+          <w:numId w:val="40"/>
+        </w:numPr>
+        <w:rPr>
+          <w:rFonts w:ascii="Times New Roman" w:hAnsi="Times New Roman" w:cs="Times New Roman"/>
+          <w:color w:val="000000"/>
+        </w:rPr>
+      </w:pPr>
+      <w:hyperlink r:id="rId34" w:history="1">
+        <w:r>
+          <w:rPr>
+            <w:rStyle w:val="Hyperlink"/>
+            <w:rFonts w:ascii="Times New Roman" w:hAnsi="Times New Roman" w:cs="Times New Roman"/>
+          </w:rPr>
+          <w:t>https://www.codementor.io/spark/tutorial/building-a-recommender-with-apache-spark-python-example-app-part1</w:t>
+        </w:r>
+      </w:hyperlink>
+    </w:p>
+    <w:p>
+      <w:pPr>
+        <w:pStyle w:val="ListParagraph"/>
+        <w:rPr>
+          <w:rFonts w:ascii="Times New Roman" w:hAnsi="Times New Roman" w:cs="Times New Roman"/>
+          <w:color w:val="000000"/>
+        </w:rPr>
+      </w:pPr>
+    </w:p>
+    <w:p>
+      <w:pPr>
+        <w:pStyle w:val="ListParagraph"/>
+        <w:numPr>
+          <w:ilvl w:val="0"/>
+          <w:numId w:val="40"/>
+        </w:numPr>
+        <w:rPr>
+          <w:rFonts w:ascii="Times New Roman" w:hAnsi="Times New Roman" w:cs="Times New Roman"/>
+          <w:color w:val="000000"/>
+        </w:rPr>
+      </w:pPr>
+      <w:hyperlink r:id="rId35" w:history="1">
+        <w:r>
+          <w:rPr>
+            <w:rStyle w:val="Hyperlink"/>
+            <w:rFonts w:ascii="Times New Roman" w:hAnsi="Times New Roman" w:cs="Times New Roman"/>
+          </w:rPr>
+          <w:t>https://www.linkedin.com/pulse/create-recommendation-engine-using-r-simple-steps-minta-thomas</w:t>
+        </w:r>
+      </w:hyperlink>
+    </w:p>
+    <w:p>
+      <w:pPr>
+        <w:pStyle w:val="ListParagraph"/>
+        <w:rPr>
+          <w:rFonts w:ascii="Times New Roman" w:hAnsi="Times New Roman" w:cs="Times New Roman"/>
+          <w:color w:val="000000"/>
+        </w:rPr>
+      </w:pPr>
+    </w:p>
+    <w:p>
+      <w:pPr>
+        <w:pStyle w:val="ListParagraph"/>
+        <w:numPr>
+          <w:ilvl w:val="0"/>
+          <w:numId w:val="40"/>
+        </w:numPr>
+        <w:rPr>
+          <w:rFonts w:ascii="Times New Roman" w:hAnsi="Times New Roman" w:cs="Times New Roman"/>
+          <w:color w:val="000000"/>
+        </w:rPr>
+      </w:pPr>
+      <w:hyperlink r:id="rId36" w:history="1">
+        <w:r>
+          <w:rPr>
+            <w:rStyle w:val="Hyperlink"/>
+            <w:rFonts w:ascii="Times New Roman" w:hAnsi="Times New Roman" w:cs="Times New Roman"/>
+          </w:rPr>
+          <w:t>https://www.youtube.com/watch?v=RljxwNGgiqU</w:t>
+        </w:r>
+      </w:hyperlink>
+    </w:p>
+    <w:p>
+      <w:pPr>
+        <w:pStyle w:val="ListParagraph"/>
+        <w:rPr>
+          <w:rFonts w:ascii="Times New Roman" w:hAnsi="Times New Roman" w:cs="Times New Roman"/>
+          <w:color w:val="000000"/>
+        </w:rPr>
+      </w:pPr>
+    </w:p>
+    <w:p>
+      <w:pPr>
+        <w:pStyle w:val="ListParagraph"/>
+        <w:numPr>
+          <w:ilvl w:val="0"/>
+          <w:numId w:val="40"/>
+        </w:numPr>
+        <w:rPr>
+          <w:rFonts w:ascii="Times New Roman" w:hAnsi="Times New Roman" w:cs="Times New Roman"/>
+          <w:color w:val="000000"/>
+        </w:rPr>
+      </w:pPr>
+      <w:hyperlink r:id="rId37" w:history="1">
+        <w:r>
+          <w:rPr>
+            <w:rStyle w:val="Hyperlink"/>
+            <w:rFonts w:ascii="Times New Roman" w:hAnsi="Times New Roman" w:cs="Times New Roman"/>
+          </w:rPr>
+          <w:t>https://www.analyticsvidhya.com/blog/2016/03/exploring-building-banks-recommendation-system/</w:t>
+        </w:r>
+      </w:hyperlink>
+    </w:p>
+    <w:p>
+      <w:pPr>
+        <w:pStyle w:val="ListParagraph"/>
+        <w:rPr>
+          <w:rFonts w:ascii="Times New Roman" w:hAnsi="Times New Roman" w:cs="Times New Roman"/>
+          <w:color w:val="000000"/>
+        </w:rPr>
+      </w:pPr>
+    </w:p>
+    <w:p>
+      <w:pPr>
+        <w:pStyle w:val="ListParagraph"/>
+        <w:numPr>
+          <w:ilvl w:val="0"/>
+          <w:numId w:val="40"/>
+        </w:numPr>
+        <w:rPr>
+          <w:rFonts w:ascii="Times New Roman" w:hAnsi="Times New Roman" w:cs="Times New Roman"/>
+          <w:color w:val="000000"/>
+        </w:rPr>
+      </w:pPr>
+      <w:hyperlink r:id="rId38" w:history="1">
+        <w:r>
+          <w:rPr>
+            <w:rStyle w:val="Hyperlink"/>
+            <w:rFonts w:ascii="Times New Roman" w:hAnsi="Times New Roman" w:cs="Times New Roman"/>
+          </w:rPr>
+          <w:t>https://www.analyticsvidhya.com/blog/2016/10/creating-interactive-data-visualization-using-shiny-app-in-r-with-examples/</w:t>
+        </w:r>
+      </w:hyperlink>
+    </w:p>
+    <w:p>
+      <w:pPr>
+        <w:pStyle w:val="ListParagraph"/>
+        <w:rPr>
+          <w:rFonts w:ascii="Times New Roman" w:hAnsi="Times New Roman" w:cs="Times New Roman"/>
+          <w:color w:val="000000"/>
+        </w:rPr>
+      </w:pPr>
+    </w:p>
+    <w:p>
+      <w:pPr>
+        <w:pStyle w:val="ListParagraph"/>
+        <w:numPr>
+          <w:ilvl w:val="0"/>
+          <w:numId w:val="40"/>
+        </w:numPr>
+        <w:rPr>
+          <w:rFonts w:ascii="Times New Roman" w:hAnsi="Times New Roman" w:cs="Times New Roman"/>
+          <w:color w:val="000000"/>
+        </w:rPr>
+      </w:pPr>
+      <w:hyperlink r:id="rId39" w:history="1">
+        <w:r>
+          <w:rPr>
+            <w:rStyle w:val="Hyperlink"/>
+            <w:rFonts w:ascii="Times New Roman" w:hAnsi="Times New Roman" w:cs="Times New Roman"/>
+          </w:rPr>
+          <w:t>https://ashokharnal.wordpress.com/2014/12/18/using-recommenderlab-for-predicting-ratings-for-movielens-data/</w:t>
+        </w:r>
+      </w:hyperlink>
+    </w:p>
+    <w:p>
+      <w:pPr>
+        <w:pStyle w:val="ListParagraph"/>
+        <w:rPr>
+          <w:rFonts w:ascii="Times New Roman" w:hAnsi="Times New Roman" w:cs="Times New Roman"/>
+          <w:color w:val="000000"/>
+        </w:rPr>
+      </w:pPr>
+    </w:p>
+    <w:p>
+      <w:pPr>
+        <w:pStyle w:val="ListParagraph"/>
+        <w:numPr>
+          <w:ilvl w:val="0"/>
+          <w:numId w:val="40"/>
+        </w:numPr>
+        <w:rPr>
+          <w:rFonts w:ascii="Times New Roman" w:hAnsi="Times New Roman" w:cs="Times New Roman"/>
+          <w:color w:val="000000"/>
+        </w:rPr>
+      </w:pPr>
+      <w:hyperlink r:id="rId40" w:history="1">
+        <w:r>
+          <w:rPr>
+            <w:rStyle w:val="Hyperlink"/>
+            <w:rFonts w:ascii="Times New Roman" w:hAnsi="Times New Roman" w:cs="Times New Roman"/>
+          </w:rPr>
+          <w:t>http://rstudio-pubs-static.s3.amazonaws.com/150913_3ccebcc146d84e5e98c40fc548322929.html</w:t>
+        </w:r>
+      </w:hyperlink>
+    </w:p>
+    <w:p>
+      <w:pPr>
+        <w:pStyle w:val="ListParagraph"/>
+        <w:rPr>
+          <w:rFonts w:ascii="Times New Roman" w:hAnsi="Times New Roman" w:cs="Times New Roman"/>
+          <w:color w:val="000000"/>
+        </w:rPr>
+      </w:pPr>
+    </w:p>
+    <w:p>
+      <w:pPr>
+        <w:pStyle w:val="ListParagraph"/>
+        <w:numPr>
+          <w:ilvl w:val="0"/>
+          <w:numId w:val="40"/>
+        </w:numPr>
+        <w:rPr>
+          <w:rFonts w:ascii="Times New Roman" w:hAnsi="Times New Roman" w:cs="Times New Roman"/>
+          <w:color w:val="000000"/>
+        </w:rPr>
+      </w:pPr>
+      <w:hyperlink r:id="rId41" w:history="1">
+        <w:r>
+          <w:rPr>
+            <w:rStyle w:val="Hyperlink"/>
+            <w:rFonts w:ascii="Times New Roman" w:hAnsi="Times New Roman" w:cs="Times New Roman"/>
+          </w:rPr>
+          <w:t>https://muffynomster.wordpress.com/2015/06/07/building-a-movie-recommendation-engine-with-r/</w:t>
+        </w:r>
+      </w:hyperlink>
+    </w:p>
+    <w:p>
+      <w:pPr>
+        <w:pStyle w:val="ListParagraph"/>
+        <w:rPr>
+          <w:rFonts w:ascii="Times New Roman" w:hAnsi="Times New Roman" w:cs="Times New Roman"/>
+          <w:color w:val="000000"/>
+        </w:rPr>
+      </w:pPr>
+    </w:p>
+    <w:p>
+      <w:pPr>
+        <w:pStyle w:val="ListParagraph"/>
+        <w:numPr>
+          <w:ilvl w:val="0"/>
+          <w:numId w:val="40"/>
+        </w:numPr>
+        <w:rPr>
+          <w:rFonts w:ascii="Times New Roman" w:hAnsi="Times New Roman" w:cs="Times New Roman"/>
+          <w:color w:val="000000"/>
+        </w:rPr>
+      </w:pPr>
+      <w:hyperlink r:id="rId42" w:history="1">
+        <w:r>
+          <w:rPr>
+            <w:rStyle w:val="Hyperlink"/>
+            <w:rFonts w:ascii="Times New Roman" w:hAnsi="Times New Roman" w:cs="Times New Roman"/>
+          </w:rPr>
+          <w:t>http://datamining-r.blogspot.com.au/2014/09/movie-recommender-system-in-r.html</w:t>
+        </w:r>
+      </w:hyperlink>
+    </w:p>
+    <w:p>
+      <w:pPr>
+        <w:pStyle w:val="ListParagraph"/>
+        <w:rPr>
+          <w:rFonts w:ascii="Times New Roman" w:hAnsi="Times New Roman" w:cs="Times New Roman"/>
+          <w:color w:val="000000"/>
+        </w:rPr>
+      </w:pPr>
+    </w:p>
+    <w:p>
+      <w:pPr>
+        <w:rPr>
+          <w:rFonts w:ascii="Times New Roman" w:hAnsi="Times New Roman" w:cs="Times New Roman"/>
+          <w:b/>
+          <w:color w:val="000000"/>
+        </w:rPr>
+      </w:pPr>
+      <w:r>
+        <w:rPr>
+          <w:rFonts w:ascii="Times New Roman" w:hAnsi="Times New Roman" w:cs="Times New Roman"/>
+          <w:b/>
+          <w:color w:val="000000"/>
+        </w:rPr>
+        <w:t xml:space="preserve">Programming References </w:t>
+      </w:r>
+      <w:r>
+        <w:rPr>
+          <w:rFonts w:ascii="Times New Roman" w:hAnsi="Times New Roman" w:cs="Times New Roman"/>
+          <w:b/>
+          <w:color w:val="000000"/>
+        </w:rPr>
+        <w:t>–</w:t>
+      </w:r>
+      <w:r>
+        <w:rPr>
+          <w:rFonts w:ascii="Times New Roman" w:hAnsi="Times New Roman" w:cs="Times New Roman"/>
+          <w:b/>
+          <w:color w:val="000000"/>
+        </w:rPr>
+        <w:t xml:space="preserve"> </w:t>
+      </w:r>
+    </w:p>
+    <w:p>
+      <w:pPr>
+        <w:pStyle w:val="ListParagraph"/>
+        <w:numPr>
+          <w:ilvl w:val="0"/>
+          <w:numId w:val="42"/>
+        </w:numPr>
+        <w:rPr>
+          <w:rFonts w:ascii="Times New Roman" w:hAnsi="Times New Roman" w:cs="Times New Roman"/>
+          <w:color w:val="000000"/>
+        </w:rPr>
+      </w:pPr>
+      <w:hyperlink r:id="rId43" w:history="1">
+        <w:r>
+          <w:rPr>
+            <w:rStyle w:val="Hyperlink"/>
+            <w:rFonts w:ascii="Times New Roman" w:hAnsi="Times New Roman" w:cs="Times New Roman"/>
+          </w:rPr>
+          <w:t>https://www.r-bloggers.com/</w:t>
+        </w:r>
+      </w:hyperlink>
+    </w:p>
+    <w:p>
+      <w:pPr>
+        <w:pStyle w:val="ListParagraph"/>
+        <w:rPr>
+          <w:rFonts w:ascii="Times New Roman" w:hAnsi="Times New Roman" w:cs="Times New Roman"/>
+          <w:color w:val="000000"/>
+        </w:rPr>
+      </w:pPr>
+    </w:p>
+    <w:p>
+      <w:pPr>
+        <w:pStyle w:val="ListParagraph"/>
+        <w:numPr>
+          <w:ilvl w:val="0"/>
+          <w:numId w:val="42"/>
+        </w:numPr>
+        <w:rPr>
+          <w:rFonts w:ascii="Times New Roman" w:hAnsi="Times New Roman" w:cs="Times New Roman"/>
+          <w:color w:val="000000"/>
+        </w:rPr>
+      </w:pPr>
+      <w:hyperlink r:id="rId44" w:history="1">
+        <w:r>
+          <w:rPr>
+            <w:rStyle w:val="Hyperlink"/>
+            <w:rFonts w:ascii="Times New Roman" w:hAnsi="Times New Roman" w:cs="Times New Roman"/>
+          </w:rPr>
+          <w:t>http://www.dataperspective.info/</w:t>
+        </w:r>
+      </w:hyperlink>
+    </w:p>
+    <w:p>
+      <w:pPr>
+        <w:pStyle w:val="ListParagraph"/>
+        <w:rPr>
+          <w:rFonts w:ascii="Times New Roman" w:hAnsi="Times New Roman" w:cs="Times New Roman"/>
+          <w:color w:val="000000"/>
+        </w:rPr>
+      </w:pPr>
+    </w:p>
+    <w:p>
+      <w:pPr>
+        <w:pStyle w:val="ListParagraph"/>
+        <w:numPr>
+          <w:ilvl w:val="0"/>
+          <w:numId w:val="42"/>
+        </w:numPr>
+        <w:rPr>
+          <w:rFonts w:ascii="Times New Roman" w:hAnsi="Times New Roman" w:cs="Times New Roman"/>
+          <w:color w:val="000000"/>
+        </w:rPr>
+      </w:pPr>
+      <w:hyperlink r:id="rId45" w:history="1">
+        <w:r>
+          <w:rPr>
+            <w:rStyle w:val="Hyperlink"/>
+            <w:rFonts w:ascii="Times New Roman" w:hAnsi="Times New Roman" w:cs="Times New Roman"/>
+          </w:rPr>
+          <w:t>https://www.yhat.com/products/rodeo</w:t>
+        </w:r>
+      </w:hyperlink>
     </w:p>
     <w:sectPr>
-      <w:footerReference w:type="default" r:id="rId33"/>
+      <w:headerReference w:type="even" r:id="rId46"/>
+      <w:headerReference w:type="default" r:id="rId47"/>
+      <w:footerReference w:type="even" r:id="rId48"/>
+      <w:footerReference w:type="default" r:id="rId49"/>
+      <w:headerReference w:type="first" r:id="rId50"/>
+      <w:footerReference w:type="first" r:id="rId51"/>
       <w:pgSz w:w="12240" w:h="15840"/>
       <w:pgMar w:top="1440" w:right="1440" w:bottom="1440" w:left="1440" w:header="720" w:footer="720" w:gutter="0"/>
       <w:cols w:space="720"/>
@@ -25733,9 +26865,19 @@
 
 <file path=word/footer1.xml><?xml version="1.0" encoding="utf-8"?>
 <w:ftr xmlns:ve="http://schemas.openxmlformats.org/markup-compatibility/2006" xmlns:o="urn:schemas-microsoft-com:office:office" xmlns:r="http://schemas.openxmlformats.org/officeDocument/2006/relationships" xmlns:m="http://schemas.openxmlformats.org/officeDocument/2006/math" xmlns:v="urn:schemas-microsoft-com:vml" xmlns:wp="http://schemas.openxmlformats.org/drawingml/2006/wordprocessingDrawing" xmlns:w10="urn:schemas-microsoft-com:office:word" xmlns:w="http://schemas.openxmlformats.org/wordprocessingml/2006/main" xmlns:wne="http://schemas.microsoft.com/office/word/2006/wordml">
+  <w:p>
+    <w:pPr>
+      <w:pStyle w:val="Footer"/>
+    </w:pPr>
+  </w:p>
+</w:ftr>
+</file>
+
+<file path=word/footer2.xml><?xml version="1.0" encoding="utf-8"?>
+<w:ftr xmlns:ve="http://schemas.openxmlformats.org/markup-compatibility/2006" xmlns:o="urn:schemas-microsoft-com:office:office" xmlns:r="http://schemas.openxmlformats.org/officeDocument/2006/relationships" xmlns:m="http://schemas.openxmlformats.org/officeDocument/2006/math" xmlns:v="urn:schemas-microsoft-com:vml" xmlns:wp="http://schemas.openxmlformats.org/drawingml/2006/wordprocessingDrawing" xmlns:w10="urn:schemas-microsoft-com:office:word" xmlns:w="http://schemas.openxmlformats.org/wordprocessingml/2006/main" xmlns:wne="http://schemas.microsoft.com/office/word/2006/wordml">
   <w:sdt>
     <w:sdtPr>
-      <w:id w:val="2044089278"/>
+      <w:id w:val="274350455"/>
       <w:docPartObj>
         <w:docPartGallery w:val="Page Numbers (Bottom of Page)"/>
         <w:docPartUnique/>
@@ -25747,13 +26889,12 @@
           <w:pStyle w:val="Footer"/>
           <w:jc w:val="center"/>
         </w:pPr>
-        <w:fldSimple w:instr="PAGE   \* MERGEFORMAT">
+        <w:fldSimple w:instr=" PAGE   \* MERGEFORMAT ">
           <w:r>
             <w:rPr>
               <w:noProof/>
-              <w:lang w:val="fr-FR"/>
             </w:rPr>
-            <w:t>30</w:t>
+            <w:t>1</w:t>
           </w:r>
         </w:fldSimple>
       </w:p>
@@ -25767,6 +26908,16 @@
 </w:ftr>
 </file>
 
+<file path=word/footer3.xml><?xml version="1.0" encoding="utf-8"?>
+<w:ftr xmlns:ve="http://schemas.openxmlformats.org/markup-compatibility/2006" xmlns:o="urn:schemas-microsoft-com:office:office" xmlns:r="http://schemas.openxmlformats.org/officeDocument/2006/relationships" xmlns:m="http://schemas.openxmlformats.org/officeDocument/2006/math" xmlns:v="urn:schemas-microsoft-com:vml" xmlns:wp="http://schemas.openxmlformats.org/drawingml/2006/wordprocessingDrawing" xmlns:w10="urn:schemas-microsoft-com:office:word" xmlns:w="http://schemas.openxmlformats.org/wordprocessingml/2006/main" xmlns:wne="http://schemas.microsoft.com/office/word/2006/wordml">
+  <w:p>
+    <w:pPr>
+      <w:pStyle w:val="Footer"/>
+    </w:pPr>
+  </w:p>
+</w:ftr>
+</file>
+
 <file path=word/footnotes.xml><?xml version="1.0" encoding="utf-8"?>
 <w:footnotes xmlns:ve="http://schemas.openxmlformats.org/markup-compatibility/2006" xmlns:o="urn:schemas-microsoft-com:office:office" xmlns:r="http://schemas.openxmlformats.org/officeDocument/2006/relationships" xmlns:m="http://schemas.openxmlformats.org/officeDocument/2006/math" xmlns:v="urn:schemas-microsoft-com:vml" xmlns:wp="http://schemas.openxmlformats.org/drawingml/2006/wordprocessingDrawing" xmlns:w10="urn:schemas-microsoft-com:office:word" xmlns:w="http://schemas.openxmlformats.org/wordprocessingml/2006/main" xmlns:wne="http://schemas.microsoft.com/office/word/2006/wordml">
   <w:footnote w:type="separator" w:id="0">
@@ -25790,11 +26941,130 @@
     </w:p>
   </w:footnote>
 </w:footnotes>
+</file>
+
+<file path=word/header1.xml><?xml version="1.0" encoding="utf-8"?>
+<w:hdr xmlns:ve="http://schemas.openxmlformats.org/markup-compatibility/2006" xmlns:o="urn:schemas-microsoft-com:office:office" xmlns:r="http://schemas.openxmlformats.org/officeDocument/2006/relationships" xmlns:m="http://schemas.openxmlformats.org/officeDocument/2006/math" xmlns:v="urn:schemas-microsoft-com:vml" xmlns:wp="http://schemas.openxmlformats.org/drawingml/2006/wordprocessingDrawing" xmlns:w10="urn:schemas-microsoft-com:office:word" xmlns:w="http://schemas.openxmlformats.org/wordprocessingml/2006/main" xmlns:wne="http://schemas.microsoft.com/office/word/2006/wordml">
+  <w:p>
+    <w:pPr>
+      <w:pStyle w:val="Header"/>
+    </w:pPr>
+  </w:p>
+</w:hdr>
+</file>
+
+<file path=word/header2.xml><?xml version="1.0" encoding="utf-8"?>
+<w:hdr xmlns:ve="http://schemas.openxmlformats.org/markup-compatibility/2006" xmlns:o="urn:schemas-microsoft-com:office:office" xmlns:r="http://schemas.openxmlformats.org/officeDocument/2006/relationships" xmlns:m="http://schemas.openxmlformats.org/officeDocument/2006/math" xmlns:v="urn:schemas-microsoft-com:vml" xmlns:wp="http://schemas.openxmlformats.org/drawingml/2006/wordprocessingDrawing" xmlns:w10="urn:schemas-microsoft-com:office:word" xmlns:w="http://schemas.openxmlformats.org/wordprocessingml/2006/main" xmlns:wne="http://schemas.microsoft.com/office/word/2006/wordml">
+  <w:p>
+    <w:pPr>
+      <w:pStyle w:val="Header"/>
+    </w:pPr>
+  </w:p>
+</w:hdr>
+</file>
+
+<file path=word/header3.xml><?xml version="1.0" encoding="utf-8"?>
+<w:hdr xmlns:ve="http://schemas.openxmlformats.org/markup-compatibility/2006" xmlns:o="urn:schemas-microsoft-com:office:office" xmlns:r="http://schemas.openxmlformats.org/officeDocument/2006/relationships" xmlns:m="http://schemas.openxmlformats.org/officeDocument/2006/math" xmlns:v="urn:schemas-microsoft-com:vml" xmlns:wp="http://schemas.openxmlformats.org/drawingml/2006/wordprocessingDrawing" xmlns:w10="urn:schemas-microsoft-com:office:word" xmlns:w="http://schemas.openxmlformats.org/wordprocessingml/2006/main" xmlns:wne="http://schemas.microsoft.com/office/word/2006/wordml">
+  <w:p>
+    <w:pPr>
+      <w:pStyle w:val="Header"/>
+    </w:pPr>
+  </w:p>
+</w:hdr>
 </file>
 
 <file path=word/numbering.xml><?xml version="1.0" encoding="utf-8"?>
 <w:numbering xmlns:ve="http://schemas.openxmlformats.org/markup-compatibility/2006" xmlns:o="urn:schemas-microsoft-com:office:office" xmlns:r="http://schemas.openxmlformats.org/officeDocument/2006/relationships" xmlns:m="http://schemas.openxmlformats.org/officeDocument/2006/math" xmlns:v="urn:schemas-microsoft-com:vml" xmlns:wp="http://schemas.openxmlformats.org/drawingml/2006/wordprocessingDrawing" xmlns:w10="urn:schemas-microsoft-com:office:word" xmlns:w="http://schemas.openxmlformats.org/wordprocessingml/2006/main" xmlns:wne="http://schemas.microsoft.com/office/word/2006/wordml">
   <w:abstractNum w:abstractNumId="0">
+    <w:nsid w:val="08A96916"/>
+    <w:multiLevelType w:val="hybridMultilevel"/>
+    <w:tmpl w:val="8146F6E4"/>
+    <w:lvl w:ilvl="0" w:tplc="0409000F">
+      <w:start w:val="1"/>
+      <w:numFmt w:val="decimal"/>
+      <w:lvlText w:val="%1."/>
+      <w:lvlJc w:val="left"/>
+      <w:pPr>
+        <w:ind w:left="720" w:hanging="360"/>
+      </w:pPr>
+      <w:rPr>
+        <w:rFonts w:hint="default"/>
+      </w:rPr>
+    </w:lvl>
+    <w:lvl w:ilvl="1" w:tplc="04090019" w:tentative="1">
+      <w:start w:val="1"/>
+      <w:numFmt w:val="lowerLetter"/>
+      <w:lvlText w:val="%2."/>
+      <w:lvlJc w:val="left"/>
+      <w:pPr>
+        <w:ind w:left="1440" w:hanging="360"/>
+      </w:pPr>
+    </w:lvl>
+    <w:lvl w:ilvl="2" w:tplc="0409001B" w:tentative="1">
+      <w:start w:val="1"/>
+      <w:numFmt w:val="lowerRoman"/>
+      <w:lvlText w:val="%3."/>
+      <w:lvlJc w:val="right"/>
+      <w:pPr>
+        <w:ind w:left="2160" w:hanging="180"/>
+      </w:pPr>
+    </w:lvl>
+    <w:lvl w:ilvl="3" w:tplc="0409000F" w:tentative="1">
+      <w:start w:val="1"/>
+      <w:numFmt w:val="decimal"/>
+      <w:lvlText w:val="%4."/>
+      <w:lvlJc w:val="left"/>
+      <w:pPr>
+        <w:ind w:left="2880" w:hanging="360"/>
+      </w:pPr>
+    </w:lvl>
+    <w:lvl w:ilvl="4" w:tplc="04090019" w:tentative="1">
+      <w:start w:val="1"/>
+      <w:numFmt w:val="lowerLetter"/>
+      <w:lvlText w:val="%5."/>
+      <w:lvlJc w:val="left"/>
+      <w:pPr>
+        <w:ind w:left="3600" w:hanging="360"/>
+      </w:pPr>
+    </w:lvl>
+    <w:lvl w:ilvl="5" w:tplc="0409001B" w:tentative="1">
+      <w:start w:val="1"/>
+      <w:numFmt w:val="lowerRoman"/>
+      <w:lvlText w:val="%6."/>
+      <w:lvlJc w:val="right"/>
+      <w:pPr>
+        <w:ind w:left="4320" w:hanging="180"/>
+      </w:pPr>
+    </w:lvl>
+    <w:lvl w:ilvl="6" w:tplc="0409000F" w:tentative="1">
+      <w:start w:val="1"/>
+      <w:numFmt w:val="decimal"/>
+      <w:lvlText w:val="%7."/>
+      <w:lvlJc w:val="left"/>
+      <w:pPr>
+        <w:ind w:left="5040" w:hanging="360"/>
+      </w:pPr>
+    </w:lvl>
+    <w:lvl w:ilvl="7" w:tplc="04090019" w:tentative="1">
+      <w:start w:val="1"/>
+      <w:numFmt w:val="lowerLetter"/>
+      <w:lvlText w:val="%8."/>
+      <w:lvlJc w:val="left"/>
+      <w:pPr>
+        <w:ind w:left="5760" w:hanging="360"/>
+      </w:pPr>
+    </w:lvl>
+    <w:lvl w:ilvl="8" w:tplc="0409001B" w:tentative="1">
+      <w:start w:val="1"/>
+      <w:numFmt w:val="lowerRoman"/>
+      <w:lvlText w:val="%9."/>
+      <w:lvlJc w:val="right"/>
+      <w:pPr>
+        <w:ind w:left="6480" w:hanging="180"/>
+      </w:pPr>
+    </w:lvl>
+  </w:abstractNum>
+  <w:abstractNum w:abstractNumId="1">
     <w:nsid w:val="1482775B"/>
     <w:multiLevelType w:val="multilevel"/>
     <w:tmpl w:val="0EBA3C40"/>
@@ -25889,7 +27159,7 @@
       </w:pPr>
     </w:lvl>
   </w:abstractNum>
-  <w:abstractNum w:abstractNumId="1">
+  <w:abstractNum w:abstractNumId="2">
     <w:nsid w:val="15466402"/>
     <w:multiLevelType w:val="multilevel"/>
     <w:tmpl w:val="E07A2564"/>
@@ -25978,7 +27248,96 @@
       </w:pPr>
     </w:lvl>
   </w:abstractNum>
-  <w:abstractNum w:abstractNumId="2">
+  <w:abstractNum w:abstractNumId="3">
+    <w:nsid w:val="1A8D452E"/>
+    <w:multiLevelType w:val="hybridMultilevel"/>
+    <w:tmpl w:val="EFA2A614"/>
+    <w:lvl w:ilvl="0" w:tplc="0409000F">
+      <w:start w:val="1"/>
+      <w:numFmt w:val="decimal"/>
+      <w:lvlText w:val="%1."/>
+      <w:lvlJc w:val="left"/>
+      <w:pPr>
+        <w:ind w:left="720" w:hanging="360"/>
+      </w:pPr>
+      <w:rPr>
+        <w:rFonts w:hint="default"/>
+      </w:rPr>
+    </w:lvl>
+    <w:lvl w:ilvl="1" w:tplc="04090019" w:tentative="1">
+      <w:start w:val="1"/>
+      <w:numFmt w:val="lowerLetter"/>
+      <w:lvlText w:val="%2."/>
+      <w:lvlJc w:val="left"/>
+      <w:pPr>
+        <w:ind w:left="1440" w:hanging="360"/>
+      </w:pPr>
+    </w:lvl>
+    <w:lvl w:ilvl="2" w:tplc="0409001B" w:tentative="1">
+      <w:start w:val="1"/>
+      <w:numFmt w:val="lowerRoman"/>
+      <w:lvlText w:val="%3."/>
+      <w:lvlJc w:val="right"/>
+      <w:pPr>
+        <w:ind w:left="2160" w:hanging="180"/>
+      </w:pPr>
+    </w:lvl>
+    <w:lvl w:ilvl="3" w:tplc="0409000F" w:tentative="1">
+      <w:start w:val="1"/>
+      <w:numFmt w:val="decimal"/>
+      <w:lvlText w:val="%4."/>
+      <w:lvlJc w:val="left"/>
+      <w:pPr>
+        <w:ind w:left="2880" w:hanging="360"/>
+      </w:pPr>
+    </w:lvl>
+    <w:lvl w:ilvl="4" w:tplc="04090019" w:tentative="1">
+      <w:start w:val="1"/>
+      <w:numFmt w:val="lowerLetter"/>
+      <w:lvlText w:val="%5."/>
+      <w:lvlJc w:val="left"/>
+      <w:pPr>
+        <w:ind w:left="3600" w:hanging="360"/>
+      </w:pPr>
+    </w:lvl>
+    <w:lvl w:ilvl="5" w:tplc="0409001B" w:tentative="1">
+      <w:start w:val="1"/>
+      <w:numFmt w:val="lowerRoman"/>
+      <w:lvlText w:val="%6."/>
+      <w:lvlJc w:val="right"/>
+      <w:pPr>
+        <w:ind w:left="4320" w:hanging="180"/>
+      </w:pPr>
+    </w:lvl>
+    <w:lvl w:ilvl="6" w:tplc="0409000F" w:tentative="1">
+      <w:start w:val="1"/>
+      <w:numFmt w:val="decimal"/>
+      <w:lvlText w:val="%7."/>
+      <w:lvlJc w:val="left"/>
+      <w:pPr>
+        <w:ind w:left="5040" w:hanging="360"/>
+      </w:pPr>
+    </w:lvl>
+    <w:lvl w:ilvl="7" w:tplc="04090019" w:tentative="1">
+      <w:start w:val="1"/>
+      <w:numFmt w:val="lowerLetter"/>
+      <w:lvlText w:val="%8."/>
+      <w:lvlJc w:val="left"/>
+      <w:pPr>
+        <w:ind w:left="5760" w:hanging="360"/>
+      </w:pPr>
+    </w:lvl>
+    <w:lvl w:ilvl="8" w:tplc="0409001B" w:tentative="1">
+      <w:start w:val="1"/>
+      <w:numFmt w:val="lowerRoman"/>
+      <w:lvlText w:val="%9."/>
+      <w:lvlJc w:val="right"/>
+      <w:pPr>
+        <w:ind w:left="6480" w:hanging="180"/>
+      </w:pPr>
+    </w:lvl>
+  </w:abstractNum>
+  <w:abstractNum w:abstractNumId="4">
     <w:nsid w:val="1F4969CB"/>
     <w:multiLevelType w:val="hybridMultilevel"/>
     <w:tmpl w:val="C7D835FA"/>
@@ -26091,7 +27450,7 @@
       </w:rPr>
     </w:lvl>
   </w:abstractNum>
-  <w:abstractNum w:abstractNumId="3">
+  <w:abstractNum w:abstractNumId="5">
     <w:nsid w:val="244E7A5B"/>
     <w:multiLevelType w:val="multilevel"/>
     <w:tmpl w:val="E07A2564"/>
@@ -26180,7 +27539,7 @@
       </w:pPr>
     </w:lvl>
   </w:abstractNum>
-  <w:abstractNum w:abstractNumId="4">
+  <w:abstractNum w:abstractNumId="6">
     <w:nsid w:val="2CAE5649"/>
     <w:multiLevelType w:val="hybridMultilevel"/>
     <w:tmpl w:val="F856AD8E"/>
@@ -26293,7 +27652,7 @@
       </w:rPr>
     </w:lvl>
   </w:abstractNum>
-  <w:abstractNum w:abstractNumId="5">
+  <w:abstractNum w:abstractNumId="7">
     <w:nsid w:val="2CDE0263"/>
     <w:multiLevelType w:val="hybridMultilevel"/>
     <w:tmpl w:val="72580E16"/>
@@ -26382,7 +27741,7 @@
       </w:pPr>
     </w:lvl>
   </w:abstractNum>
-  <w:abstractNum w:abstractNumId="6">
+  <w:abstractNum w:abstractNumId="8">
     <w:nsid w:val="2D391C22"/>
     <w:multiLevelType w:val="hybridMultilevel"/>
     <w:tmpl w:val="D0909BE4"/>
@@ -26495,7 +27854,7 @@
       </w:rPr>
     </w:lvl>
   </w:abstractNum>
-  <w:abstractNum w:abstractNumId="7">
+  <w:abstractNum w:abstractNumId="9">
     <w:nsid w:val="2E8D01FC"/>
     <w:multiLevelType w:val="hybridMultilevel"/>
     <w:tmpl w:val="AA14320E"/>
@@ -26608,7 +27967,7 @@
       </w:rPr>
     </w:lvl>
   </w:abstractNum>
-  <w:abstractNum w:abstractNumId="8">
+  <w:abstractNum w:abstractNumId="10">
     <w:nsid w:val="2FDD7810"/>
     <w:multiLevelType w:val="hybridMultilevel"/>
     <w:tmpl w:val="E07A2564"/>
@@ -26697,7 +28056,7 @@
       </w:pPr>
     </w:lvl>
   </w:abstractNum>
-  <w:abstractNum w:abstractNumId="9">
+  <w:abstractNum w:abstractNumId="11">
     <w:nsid w:val="338B19F3"/>
     <w:multiLevelType w:val="hybridMultilevel"/>
     <w:tmpl w:val="73D07EB2"/>
@@ -26810,7 +28169,7 @@
       </w:rPr>
     </w:lvl>
   </w:abstractNum>
-  <w:abstractNum w:abstractNumId="10">
+  <w:abstractNum w:abstractNumId="12">
     <w:nsid w:val="46CB2258"/>
     <w:multiLevelType w:val="hybridMultilevel"/>
     <w:tmpl w:val="7F067440"/>
@@ -26923,7 +28282,7 @@
       </w:rPr>
     </w:lvl>
   </w:abstractNum>
-  <w:abstractNum w:abstractNumId="11">
+  <w:abstractNum w:abstractNumId="13">
     <w:nsid w:val="4A2C2C1C"/>
     <w:multiLevelType w:val="hybridMultilevel"/>
     <w:tmpl w:val="BCE4F616"/>
@@ -27036,7 +28395,7 @@
       </w:rPr>
     </w:lvl>
   </w:abstractNum>
-  <w:abstractNum w:abstractNumId="12">
+  <w:abstractNum w:abstractNumId="14">
     <w:nsid w:val="4F635606"/>
     <w:multiLevelType w:val="multilevel"/>
     <w:tmpl w:val="E1A2B3EA"/>
@@ -27128,7 +28487,7 @@
       </w:pPr>
     </w:lvl>
   </w:abstractNum>
-  <w:abstractNum w:abstractNumId="13">
+  <w:abstractNum w:abstractNumId="15">
     <w:nsid w:val="57D127A5"/>
     <w:multiLevelType w:val="hybridMultilevel"/>
     <w:tmpl w:val="1A40492A"/>
@@ -27241,7 +28600,7 @@
       </w:rPr>
     </w:lvl>
   </w:abstractNum>
-  <w:abstractNum w:abstractNumId="14">
+  <w:abstractNum w:abstractNumId="16">
     <w:nsid w:val="5A861C66"/>
     <w:multiLevelType w:val="hybridMultilevel"/>
     <w:tmpl w:val="54B6368C"/>
@@ -27354,7 +28713,7 @@
       </w:rPr>
     </w:lvl>
   </w:abstractNum>
-  <w:abstractNum w:abstractNumId="15">
+  <w:abstractNum w:abstractNumId="17">
     <w:nsid w:val="621B7EA5"/>
     <w:multiLevelType w:val="hybridMultilevel"/>
     <w:tmpl w:val="BAD4FAEE"/>
@@ -27467,7 +28826,7 @@
       </w:rPr>
     </w:lvl>
   </w:abstractNum>
-  <w:abstractNum w:abstractNumId="16">
+  <w:abstractNum w:abstractNumId="18">
     <w:nsid w:val="66D00E50"/>
     <w:multiLevelType w:val="hybridMultilevel"/>
     <w:tmpl w:val="6DC80AA4"/>
@@ -27580,10 +28939,96 @@
       </w:rPr>
     </w:lvl>
   </w:abstractNum>
-  <w:abstractNum w:abstractNumId="17">
-    <w:nsid w:val="7A4C0622"/>
+  <w:abstractNum w:abstractNumId="19">
+    <w:nsid w:val="6F724931"/>
     <w:multiLevelType w:val="hybridMultilevel"/>
-    <w:tmpl w:val="A882084E"/>
+    <w:tmpl w:val="3CC24D32"/>
+    <w:lvl w:ilvl="0" w:tplc="0409000F">
+      <w:start w:val="1"/>
+      <w:numFmt w:val="decimal"/>
+      <w:lvlText w:val="%1."/>
+      <w:lvlJc w:val="left"/>
+      <w:pPr>
+        <w:ind w:left="720" w:hanging="360"/>
+      </w:pPr>
+    </w:lvl>
+    <w:lvl w:ilvl="1" w:tplc="04090019" w:tentative="1">
+      <w:start w:val="1"/>
+      <w:numFmt w:val="lowerLetter"/>
+      <w:lvlText w:val="%2."/>
+      <w:lvlJc w:val="left"/>
+      <w:pPr>
+        <w:ind w:left="1440" w:hanging="360"/>
+      </w:pPr>
+    </w:lvl>
+    <w:lvl w:ilvl="2" w:tplc="0409001B" w:tentative="1">
+      <w:start w:val="1"/>
+      <w:numFmt w:val="lowerRoman"/>
+      <w:lvlText w:val="%3."/>
+      <w:lvlJc w:val="right"/>
+      <w:pPr>
+        <w:ind w:left="2160" w:hanging="180"/>
+      </w:pPr>
+    </w:lvl>
+    <w:lvl w:ilvl="3" w:tplc="0409000F" w:tentative="1">
+      <w:start w:val="1"/>
+      <w:numFmt w:val="decimal"/>
+      <w:lvlText w:val="%4."/>
+      <w:lvlJc w:val="left"/>
+      <w:pPr>
+        <w:ind w:left="2880" w:hanging="360"/>
+      </w:pPr>
+    </w:lvl>
+    <w:lvl w:ilvl="4" w:tplc="04090019" w:tentative="1">
+      <w:start w:val="1"/>
+      <w:numFmt w:val="lowerLetter"/>
+      <w:lvlText w:val="%5."/>
+      <w:lvlJc w:val="left"/>
+      <w:pPr>
+        <w:ind w:left="3600" w:hanging="360"/>
+      </w:pPr>
+    </w:lvl>
+    <w:lvl w:ilvl="5" w:tplc="0409001B" w:tentative="1">
+      <w:start w:val="1"/>
+      <w:numFmt w:val="lowerRoman"/>
+      <w:lvlText w:val="%6."/>
+      <w:lvlJc w:val="right"/>
+      <w:pPr>
+        <w:ind w:left="4320" w:hanging="180"/>
+      </w:pPr>
+    </w:lvl>
+    <w:lvl w:ilvl="6" w:tplc="0409000F" w:tentative="1">
+      <w:start w:val="1"/>
+      <w:numFmt w:val="decimal"/>
+      <w:lvlText w:val="%7."/>
+      <w:lvlJc w:val="left"/>
+      <w:pPr>
+        <w:ind w:left="5040" w:hanging="360"/>
+      </w:pPr>
+    </w:lvl>
+    <w:lvl w:ilvl="7" w:tplc="04090019" w:tentative="1">
+      <w:start w:val="1"/>
+      <w:numFmt w:val="lowerLetter"/>
+      <w:lvlText w:val="%8."/>
+      <w:lvlJc w:val="left"/>
+      <w:pPr>
+        <w:ind w:left="5760" w:hanging="360"/>
+      </w:pPr>
+    </w:lvl>
+    <w:lvl w:ilvl="8" w:tplc="0409001B" w:tentative="1">
+      <w:start w:val="1"/>
+      <w:numFmt w:val="lowerRoman"/>
+      <w:lvlText w:val="%9."/>
+      <w:lvlJc w:val="right"/>
+      <w:pPr>
+        <w:ind w:left="6480" w:hanging="180"/>
+      </w:pPr>
+    </w:lvl>
+  </w:abstractNum>
+  <w:abstractNum w:abstractNumId="20">
+    <w:nsid w:val="70F41C4A"/>
+    <w:multiLevelType w:val="hybridMultilevel"/>
+    <w:tmpl w:val="8146F6E4"/>
     <w:lvl w:ilvl="0" w:tplc="0409000F">
       <w:start w:val="1"/>
       <w:numFmt w:val="decimal"/>
@@ -27669,23 +29114,290 @@
       </w:pPr>
     </w:lvl>
   </w:abstractNum>
+  <w:abstractNum w:abstractNumId="21">
+    <w:nsid w:val="78DA2145"/>
+    <w:multiLevelType w:val="hybridMultilevel"/>
+    <w:tmpl w:val="E604E23E"/>
+    <w:lvl w:ilvl="0" w:tplc="04090011">
+      <w:start w:val="1"/>
+      <w:numFmt w:val="decimal"/>
+      <w:lvlText w:val="%1)"/>
+      <w:lvlJc w:val="left"/>
+      <w:pPr>
+        <w:ind w:left="720" w:hanging="360"/>
+      </w:pPr>
+      <w:rPr>
+        <w:rFonts w:hint="default"/>
+      </w:rPr>
+    </w:lvl>
+    <w:lvl w:ilvl="1" w:tplc="04090019" w:tentative="1">
+      <w:start w:val="1"/>
+      <w:numFmt w:val="lowerLetter"/>
+      <w:lvlText w:val="%2."/>
+      <w:lvlJc w:val="left"/>
+      <w:pPr>
+        <w:ind w:left="1440" w:hanging="360"/>
+      </w:pPr>
+    </w:lvl>
+    <w:lvl w:ilvl="2" w:tplc="0409001B" w:tentative="1">
+      <w:start w:val="1"/>
+      <w:numFmt w:val="lowerRoman"/>
+      <w:lvlText w:val="%3."/>
+      <w:lvlJc w:val="right"/>
+      <w:pPr>
+        <w:ind w:left="2160" w:hanging="180"/>
+      </w:pPr>
+    </w:lvl>
+    <w:lvl w:ilvl="3" w:tplc="0409000F" w:tentative="1">
+      <w:start w:val="1"/>
+      <w:numFmt w:val="decimal"/>
+      <w:lvlText w:val="%4."/>
+      <w:lvlJc w:val="left"/>
+      <w:pPr>
+        <w:ind w:left="2880" w:hanging="360"/>
+      </w:pPr>
+    </w:lvl>
+    <w:lvl w:ilvl="4" w:tplc="04090019" w:tentative="1">
+      <w:start w:val="1"/>
+      <w:numFmt w:val="lowerLetter"/>
+      <w:lvlText w:val="%5."/>
+      <w:lvlJc w:val="left"/>
+      <w:pPr>
+        <w:ind w:left="3600" w:hanging="360"/>
+      </w:pPr>
+    </w:lvl>
+    <w:lvl w:ilvl="5" w:tplc="0409001B" w:tentative="1">
+      <w:start w:val="1"/>
+      <w:numFmt w:val="lowerRoman"/>
+      <w:lvlText w:val="%6."/>
+      <w:lvlJc w:val="right"/>
+      <w:pPr>
+        <w:ind w:left="4320" w:hanging="180"/>
+      </w:pPr>
+    </w:lvl>
+    <w:lvl w:ilvl="6" w:tplc="0409000F" w:tentative="1">
+      <w:start w:val="1"/>
+      <w:numFmt w:val="decimal"/>
+      <w:lvlText w:val="%7."/>
+      <w:lvlJc w:val="left"/>
+      <w:pPr>
+        <w:ind w:left="5040" w:hanging="360"/>
+      </w:pPr>
+    </w:lvl>
+    <w:lvl w:ilvl="7" w:tplc="04090019" w:tentative="1">
+      <w:start w:val="1"/>
+      <w:numFmt w:val="lowerLetter"/>
+      <w:lvlText w:val="%8."/>
+      <w:lvlJc w:val="left"/>
+      <w:pPr>
+        <w:ind w:left="5760" w:hanging="360"/>
+      </w:pPr>
+    </w:lvl>
+    <w:lvl w:ilvl="8" w:tplc="0409001B" w:tentative="1">
+      <w:start w:val="1"/>
+      <w:numFmt w:val="lowerRoman"/>
+      <w:lvlText w:val="%9."/>
+      <w:lvlJc w:val="right"/>
+      <w:pPr>
+        <w:ind w:left="6480" w:hanging="180"/>
+      </w:pPr>
+    </w:lvl>
+  </w:abstractNum>
+  <w:abstractNum w:abstractNumId="22">
+    <w:nsid w:val="7A4C0622"/>
+    <w:multiLevelType w:val="hybridMultilevel"/>
+    <w:tmpl w:val="A882084E"/>
+    <w:lvl w:ilvl="0" w:tplc="0409000F">
+      <w:start w:val="1"/>
+      <w:numFmt w:val="decimal"/>
+      <w:lvlText w:val="%1."/>
+      <w:lvlJc w:val="left"/>
+      <w:pPr>
+        <w:ind w:left="720" w:hanging="360"/>
+      </w:pPr>
+      <w:rPr>
+        <w:rFonts w:hint="default"/>
+      </w:rPr>
+    </w:lvl>
+    <w:lvl w:ilvl="1" w:tplc="04090019" w:tentative="1">
+      <w:start w:val="1"/>
+      <w:numFmt w:val="lowerLetter"/>
+      <w:lvlText w:val="%2."/>
+      <w:lvlJc w:val="left"/>
+      <w:pPr>
+        <w:ind w:left="1440" w:hanging="360"/>
+      </w:pPr>
+    </w:lvl>
+    <w:lvl w:ilvl="2" w:tplc="0409001B" w:tentative="1">
+      <w:start w:val="1"/>
+      <w:numFmt w:val="lowerRoman"/>
+      <w:lvlText w:val="%3."/>
+      <w:lvlJc w:val="right"/>
+      <w:pPr>
+        <w:ind w:left="2160" w:hanging="180"/>
+      </w:pPr>
+    </w:lvl>
+    <w:lvl w:ilvl="3" w:tplc="0409000F" w:tentative="1">
+      <w:start w:val="1"/>
+      <w:numFmt w:val="decimal"/>
+      <w:lvlText w:val="%4."/>
+      <w:lvlJc w:val="left"/>
+      <w:pPr>
+        <w:ind w:left="2880" w:hanging="360"/>
+      </w:pPr>
+    </w:lvl>
+    <w:lvl w:ilvl="4" w:tplc="04090019" w:tentative="1">
+      <w:start w:val="1"/>
+      <w:numFmt w:val="lowerLetter"/>
+      <w:lvlText w:val="%5."/>
+      <w:lvlJc w:val="left"/>
+      <w:pPr>
+        <w:ind w:left="3600" w:hanging="360"/>
+      </w:pPr>
+    </w:lvl>
+    <w:lvl w:ilvl="5" w:tplc="0409001B" w:tentative="1">
+      <w:start w:val="1"/>
+      <w:numFmt w:val="lowerRoman"/>
+      <w:lvlText w:val="%6."/>
+      <w:lvlJc w:val="right"/>
+      <w:pPr>
+        <w:ind w:left="4320" w:hanging="180"/>
+      </w:pPr>
+    </w:lvl>
+    <w:lvl w:ilvl="6" w:tplc="0409000F" w:tentative="1">
+      <w:start w:val="1"/>
+      <w:numFmt w:val="decimal"/>
+      <w:lvlText w:val="%7."/>
+      <w:lvlJc w:val="left"/>
+      <w:pPr>
+        <w:ind w:left="5040" w:hanging="360"/>
+      </w:pPr>
+    </w:lvl>
+    <w:lvl w:ilvl="7" w:tplc="04090019" w:tentative="1">
+      <w:start w:val="1"/>
+      <w:numFmt w:val="lowerLetter"/>
+      <w:lvlText w:val="%8."/>
+      <w:lvlJc w:val="left"/>
+      <w:pPr>
+        <w:ind w:left="5760" w:hanging="360"/>
+      </w:pPr>
+    </w:lvl>
+    <w:lvl w:ilvl="8" w:tplc="0409001B" w:tentative="1">
+      <w:start w:val="1"/>
+      <w:numFmt w:val="lowerRoman"/>
+      <w:lvlText w:val="%9."/>
+      <w:lvlJc w:val="right"/>
+      <w:pPr>
+        <w:ind w:left="6480" w:hanging="180"/>
+      </w:pPr>
+    </w:lvl>
+  </w:abstractNum>
+  <w:abstractNum w:abstractNumId="23">
+    <w:nsid w:val="7F7C10BF"/>
+    <w:multiLevelType w:val="hybridMultilevel"/>
+    <w:tmpl w:val="5C3ABB80"/>
+    <w:lvl w:ilvl="0" w:tplc="0409000F">
+      <w:start w:val="1"/>
+      <w:numFmt w:val="decimal"/>
+      <w:lvlText w:val="%1."/>
+      <w:lvlJc w:val="left"/>
+      <w:pPr>
+        <w:ind w:left="720" w:hanging="360"/>
+      </w:pPr>
+      <w:rPr>
+        <w:rFonts w:hint="default"/>
+      </w:rPr>
+    </w:lvl>
+    <w:lvl w:ilvl="1" w:tplc="04090019" w:tentative="1">
+      <w:start w:val="1"/>
+      <w:numFmt w:val="lowerLetter"/>
+      <w:lvlText w:val="%2."/>
+      <w:lvlJc w:val="left"/>
+      <w:pPr>
+        <w:ind w:left="1440" w:hanging="360"/>
+      </w:pPr>
+    </w:lvl>
+    <w:lvl w:ilvl="2" w:tplc="0409001B" w:tentative="1">
+      <w:start w:val="1"/>
+      <w:numFmt w:val="lowerRoman"/>
+      <w:lvlText w:val="%3."/>
+      <w:lvlJc w:val="right"/>
+      <w:pPr>
+        <w:ind w:left="2160" w:hanging="180"/>
+      </w:pPr>
+    </w:lvl>
+    <w:lvl w:ilvl="3" w:tplc="0409000F" w:tentative="1">
+      <w:start w:val="1"/>
+      <w:numFmt w:val="decimal"/>
+      <w:lvlText w:val="%4."/>
+      <w:lvlJc w:val="left"/>
+      <w:pPr>
+        <w:ind w:left="2880" w:hanging="360"/>
+      </w:pPr>
+    </w:lvl>
+    <w:lvl w:ilvl="4" w:tplc="04090019" w:tentative="1">
+      <w:start w:val="1"/>
+      <w:numFmt w:val="lowerLetter"/>
+      <w:lvlText w:val="%5."/>
+      <w:lvlJc w:val="left"/>
+      <w:pPr>
+        <w:ind w:left="3600" w:hanging="360"/>
+      </w:pPr>
+    </w:lvl>
+    <w:lvl w:ilvl="5" w:tplc="0409001B" w:tentative="1">
+      <w:start w:val="1"/>
+      <w:numFmt w:val="lowerRoman"/>
+      <w:lvlText w:val="%6."/>
+      <w:lvlJc w:val="right"/>
+      <w:pPr>
+        <w:ind w:left="4320" w:hanging="180"/>
+      </w:pPr>
+    </w:lvl>
+    <w:lvl w:ilvl="6" w:tplc="0409000F" w:tentative="1">
+      <w:start w:val="1"/>
+      <w:numFmt w:val="decimal"/>
+      <w:lvlText w:val="%7."/>
+      <w:lvlJc w:val="left"/>
+      <w:pPr>
+        <w:ind w:left="5040" w:hanging="360"/>
+      </w:pPr>
+    </w:lvl>
+    <w:lvl w:ilvl="7" w:tplc="04090019" w:tentative="1">
+      <w:start w:val="1"/>
+      <w:numFmt w:val="lowerLetter"/>
+      <w:lvlText w:val="%8."/>
+      <w:lvlJc w:val="left"/>
+      <w:pPr>
+        <w:ind w:left="5760" w:hanging="360"/>
+      </w:pPr>
+    </w:lvl>
+    <w:lvl w:ilvl="8" w:tplc="0409001B" w:tentative="1">
+      <w:start w:val="1"/>
+      <w:numFmt w:val="lowerRoman"/>
+      <w:lvlText w:val="%9."/>
+      <w:lvlJc w:val="right"/>
+      <w:pPr>
+        <w:ind w:left="6480" w:hanging="180"/>
+      </w:pPr>
+    </w:lvl>
+  </w:abstractNum>
   <w:num w:numId="1">
-    <w:abstractNumId w:val="0"/>
+    <w:abstractNumId w:val="1"/>
   </w:num>
   <w:num w:numId="2">
-    <w:abstractNumId w:val="2"/>
+    <w:abstractNumId w:val="4"/>
   </w:num>
   <w:num w:numId="3">
-    <w:abstractNumId w:val="6"/>
+    <w:abstractNumId w:val="8"/>
   </w:num>
   <w:num w:numId="4">
-    <w:abstractNumId w:val="7"/>
+    <w:abstractNumId w:val="9"/>
   </w:num>
   <w:num w:numId="5">
-    <w:abstractNumId w:val="0"/>
+    <w:abstractNumId w:val="1"/>
   </w:num>
   <w:num w:numId="6">
-    <w:abstractNumId w:val="0"/>
+    <w:abstractNumId w:val="1"/>
     <w:lvlOverride w:ilvl="0">
       <w:startOverride w:val="1"/>
     </w:lvlOverride>
@@ -27694,7 +29406,7 @@
     </w:lvlOverride>
   </w:num>
   <w:num w:numId="7">
-    <w:abstractNumId w:val="0"/>
+    <w:abstractNumId w:val="1"/>
     <w:lvlOverride w:ilvl="0">
       <w:startOverride w:val="1"/>
     </w:lvlOverride>
@@ -27703,7 +29415,7 @@
     </w:lvlOverride>
   </w:num>
   <w:num w:numId="8">
-    <w:abstractNumId w:val="0"/>
+    <w:abstractNumId w:val="1"/>
     <w:lvlOverride w:ilvl="0">
       <w:startOverride w:val="1"/>
     </w:lvlOverride>
@@ -27712,34 +29424,34 @@
     </w:lvlOverride>
   </w:num>
   <w:num w:numId="9">
-    <w:abstractNumId w:val="16"/>
+    <w:abstractNumId w:val="18"/>
   </w:num>
   <w:num w:numId="10">
-    <w:abstractNumId w:val="8"/>
+    <w:abstractNumId w:val="10"/>
   </w:num>
   <w:num w:numId="11">
+    <w:abstractNumId w:val="2"/>
+  </w:num>
+  <w:num w:numId="12">
+    <w:abstractNumId w:val="11"/>
+  </w:num>
+  <w:num w:numId="13">
+    <w:abstractNumId w:val="14"/>
+  </w:num>
+  <w:num w:numId="14">
+    <w:abstractNumId w:val="6"/>
+  </w:num>
+  <w:num w:numId="15">
+    <w:abstractNumId w:val="5"/>
+  </w:num>
+  <w:num w:numId="16">
     <w:abstractNumId w:val="1"/>
   </w:num>
-  <w:num w:numId="12">
-    <w:abstractNumId w:val="9"/>
-  </w:num>
-  <w:num w:numId="13">
-    <w:abstractNumId w:val="12"/>
-  </w:num>
-  <w:num w:numId="14">
-    <w:abstractNumId w:val="4"/>
-  </w:num>
-  <w:num w:numId="15">
-    <w:abstractNumId w:val="3"/>
-  </w:num>
-  <w:num w:numId="16">
-    <w:abstractNumId w:val="0"/>
-  </w:num>
   <w:num w:numId="17">
-    <w:abstractNumId w:val="0"/>
+    <w:abstractNumId w:val="1"/>
   </w:num>
   <w:num w:numId="18">
-    <w:abstractNumId w:val="0"/>
+    <w:abstractNumId w:val="1"/>
     <w:lvlOverride w:ilvl="0">
       <w:startOverride w:val="1"/>
     </w:lvlOverride>
@@ -27769,40 +29481,40 @@
     </w:lvlOverride>
   </w:num>
   <w:num w:numId="19">
+    <w:abstractNumId w:val="22"/>
+  </w:num>
+  <w:num w:numId="20">
+    <w:abstractNumId w:val="1"/>
+  </w:num>
+  <w:num w:numId="21">
     <w:abstractNumId w:val="17"/>
   </w:num>
-  <w:num w:numId="20">
-    <w:abstractNumId w:val="0"/>
+  <w:num w:numId="22">
+    <w:abstractNumId w:val="1"/>
   </w:num>
-  <w:num w:numId="21">
+  <w:num w:numId="23">
+    <w:abstractNumId w:val="7"/>
+  </w:num>
+  <w:num w:numId="24">
+    <w:abstractNumId w:val="12"/>
+  </w:num>
+  <w:num w:numId="25">
     <w:abstractNumId w:val="15"/>
   </w:num>
-  <w:num w:numId="22">
-    <w:abstractNumId w:val="0"/>
+  <w:num w:numId="26">
+    <w:abstractNumId w:val="1"/>
   </w:num>
-  <w:num w:numId="23">
-    <w:abstractNumId w:val="5"/>
-  </w:num>
-  <w:num w:numId="24">
-    <w:abstractNumId w:val="10"/>
-  </w:num>
-  <w:num w:numId="25">
+  <w:num w:numId="27">
     <w:abstractNumId w:val="13"/>
   </w:num>
-  <w:num w:numId="26">
-    <w:abstractNumId w:val="0"/>
-  </w:num>
-  <w:num w:numId="27">
-    <w:abstractNumId w:val="11"/>
-  </w:num>
   <w:num w:numId="28">
-    <w:abstractNumId w:val="0"/>
+    <w:abstractNumId w:val="1"/>
   </w:num>
   <w:num w:numId="29">
-    <w:abstractNumId w:val="0"/>
+    <w:abstractNumId w:val="1"/>
   </w:num>
   <w:num w:numId="30">
-    <w:abstractNumId w:val="0"/>
+    <w:abstractNumId w:val="1"/>
     <w:lvlOverride w:ilvl="0">
       <w:startOverride w:val="1"/>
     </w:lvlOverride>
@@ -27832,10 +29544,10 @@
     </w:lvlOverride>
   </w:num>
   <w:num w:numId="31">
-    <w:abstractNumId w:val="14"/>
+    <w:abstractNumId w:val="16"/>
   </w:num>
   <w:num w:numId="32">
-    <w:abstractNumId w:val="0"/>
+    <w:abstractNumId w:val="1"/>
     <w:lvlOverride w:ilvl="0">
       <w:startOverride w:val="1"/>
     </w:lvlOverride>
@@ -27865,16 +29577,16 @@
     </w:lvlOverride>
   </w:num>
   <w:num w:numId="33">
-    <w:abstractNumId w:val="0"/>
+    <w:abstractNumId w:val="1"/>
     <w:lvlOverride w:ilvl="0">
       <w:startOverride w:val="40"/>
     </w:lvlOverride>
   </w:num>
   <w:num w:numId="34">
-    <w:abstractNumId w:val="0"/>
+    <w:abstractNumId w:val="1"/>
   </w:num>
   <w:num w:numId="35">
-    <w:abstractNumId w:val="0"/>
+    <w:abstractNumId w:val="1"/>
     <w:lvlOverride w:ilvl="0">
       <w:startOverride w:val="7"/>
     </w:lvlOverride>
@@ -27883,7 +29595,25 @@
     </w:lvlOverride>
   </w:num>
   <w:num w:numId="36">
+    <w:abstractNumId w:val="1"/>
+  </w:num>
+  <w:num w:numId="37">
+    <w:abstractNumId w:val="21"/>
+  </w:num>
+  <w:num w:numId="38">
+    <w:abstractNumId w:val="20"/>
+  </w:num>
+  <w:num w:numId="39">
+    <w:abstractNumId w:val="19"/>
+  </w:num>
+  <w:num w:numId="40">
     <w:abstractNumId w:val="0"/>
+  </w:num>
+  <w:num w:numId="41">
+    <w:abstractNumId w:val="3"/>
+  </w:num>
+  <w:num w:numId="42">
+    <w:abstractNumId w:val="23"/>
   </w:num>
 </w:numbering>
 </file>
@@ -28740,6 +30470,34 @@
     <w:basedOn w:val="DefaultParagraphFont"/>
     <w:rsid w:val="00DC4790"/>
   </w:style>
+  <w:style w:type="paragraph" w:styleId="Header">
+    <w:name w:val="header"/>
+    <w:basedOn w:val="Normal"/>
+    <w:link w:val="HeaderChar"/>
+    <w:uiPriority w:val="99"/>
+    <w:semiHidden/>
+    <w:unhideWhenUsed/>
+    <w:rsid w:val="008F6835"/>
+    <w:pPr>
+      <w:tabs>
+        <w:tab w:val="center" w:pos="4680"/>
+        <w:tab w:val="right" w:pos="9360"/>
+      </w:tabs>
+      <w:spacing w:after="0" w:line="240" w:lineRule="auto"/>
+    </w:pPr>
+  </w:style>
+  <w:style w:type="character" w:customStyle="1" w:styleId="HeaderChar">
+    <w:name w:val="Header Char"/>
+    <w:basedOn w:val="DefaultParagraphFont"/>
+    <w:link w:val="Header"/>
+    <w:uiPriority w:val="99"/>
+    <w:semiHidden/>
+    <w:rsid w:val="008F6835"/>
+    <w:rPr>
+      <w:rFonts w:eastAsiaTheme="minorEastAsia"/>
+      <w:lang w:eastAsia="ja-JP"/>
+    </w:rPr>
+  </w:style>
 </w:styles>
 </file>
 

</xml_diff>